<commit_message>
Scaling for Rust - check weak scaling
</commit_message>
<xml_diff>
--- a/Експерименти јаког и слабог скалирања.DOCX
+++ b/Експерименти јаког и слабог скалирања.DOCX
@@ -93,13 +93,13 @@
         <w:t>Intel Core i7 – 10750H</w:t>
       </w:r>
       <w:r>
-        <w:t xml:space="preserve"> </w:t>
-      </w:r>
-      <w:r>
-        <w:t>(10th Gen)</w:t>
+        <w:t xml:space="preserve"> (10th Gen)</w:t>
       </w:r>
       <w:r>
         <w:t xml:space="preserve"> @ 2.60GHz</w:t>
+      </w:r>
+      <w:r>
+        <w:t>, max turbo: 5GHz</w:t>
       </w:r>
     </w:p>
     <w:p>
@@ -270,6 +270,13 @@
       <w:r>
         <w:t xml:space="preserve">: Windows 10 </w:t>
       </w:r>
+      <w:r>
+        <w:rPr>
+          <w:i/>
+          <w:iCs/>
+        </w:rPr>
+        <w:t>Pro</w:t>
+      </w:r>
     </w:p>
     <w:p>
       <w:pPr>
@@ -407,7 +414,3019 @@
         <w:t>1.16.0</w:t>
       </w:r>
     </w:p>
+    <w:p>
+      <w:pPr>
+        <w:pStyle w:val="Heading1"/>
+      </w:pPr>
+      <w:r>
+        <w:t>Python</w:t>
+      </w:r>
+    </w:p>
+    <w:p>
+      <w:pPr>
+        <w:ind w:firstLine="360"/>
+        <w:rPr>
+          <w:lang w:val="sr-Cyrl-RS"/>
+        </w:rPr>
+      </w:pPr>
+      <w:bookmarkStart w:id="0" w:name="_Hlk170417661"/>
+      <w:r>
+        <w:rPr>
+          <w:lang w:val="sr-Cyrl-RS"/>
+        </w:rPr>
+        <w:t xml:space="preserve">Експериментом је утврђено да је просечно извршавање </w:t>
+      </w:r>
+      <w:r>
+        <w:rPr>
+          <w:i/>
+          <w:iCs/>
+        </w:rPr>
+        <w:t xml:space="preserve">python </w:t>
+      </w:r>
+      <w:r>
+        <w:rPr>
+          <w:lang w:val="sr-Cyrl-RS"/>
+        </w:rPr>
+        <w:t xml:space="preserve">имплементације на једном процесорском језгру ~ </w:t>
+      </w:r>
+      <w:r>
+        <w:rPr>
+          <w:lang w:val="sr-Cyrl-RS"/>
+        </w:rPr>
+        <w:t>25.</w:t>
+      </w:r>
+      <w:r>
+        <w:t>5</w:t>
+      </w:r>
+      <w:r>
+        <w:rPr>
+          <w:lang w:val="sr-Cyrl-RS"/>
+        </w:rPr>
+        <w:t>8</w:t>
+      </w:r>
+      <w:r>
+        <w:t xml:space="preserve">37s, </w:t>
+      </w:r>
+      <w:r>
+        <w:rPr>
+          <w:lang w:val="sr-Cyrl-RS"/>
+        </w:rPr>
+        <w:t>а време извршавања дела који не може да се паралелизује ~ 0.5036</w:t>
+      </w:r>
+      <w:r>
+        <w:t>s.</w:t>
+      </w:r>
+    </w:p>
+    <w:p>
+      <w:pPr>
+        <w:ind w:firstLine="360"/>
+        <w:sectPr>
+          <w:pgSz w:w="11906" w:h="16838" w:code="9"/>
+          <w:pgMar w:top="547" w:right="1440" w:bottom="1440" w:left="1440" w:header="720" w:footer="720" w:gutter="0"/>
+          <w:cols w:space="720"/>
+          <w:titlePg/>
+          <w:docGrid w:linePitch="360"/>
+        </w:sectPr>
+      </w:pPr>
+    </w:p>
+    <w:p>
+      <w:pPr>
+        <w:ind w:firstLine="360"/>
+        <w:jc w:val="right"/>
+        <w:rPr>
+          <w:rFonts w:eastAsiaTheme="minorEastAsia"/>
+        </w:rPr>
+      </w:pPr>
+      <w:r>
+        <w:t xml:space="preserve"> </w:t>
+      </w:r>
+      <m:oMath>
+        <m:r>
+          <w:rPr>
+            <w:rFonts w:ascii="Cambria Math" w:hAnsi="Cambria Math"/>
+          </w:rPr>
+          <m:t xml:space="preserve">s= </m:t>
+        </m:r>
+        <m:f>
+          <m:fPr>
+            <m:ctrlPr>
+              <w:rPr>
+                <w:rFonts w:ascii="Cambria Math" w:hAnsi="Cambria Math"/>
+                <w:i/>
+              </w:rPr>
+            </m:ctrlPr>
+          </m:fPr>
+          <m:num>
+            <m:r>
+              <w:rPr>
+                <w:rFonts w:ascii="Cambria Math" w:hAnsi="Cambria Math"/>
+              </w:rPr>
+              <m:t>0.5036</m:t>
+            </m:r>
+          </m:num>
+          <m:den>
+            <m:r>
+              <w:rPr>
+                <w:rFonts w:ascii="Cambria Math" w:hAnsi="Cambria Math"/>
+              </w:rPr>
+              <m:t>25.5837</m:t>
+            </m:r>
+          </m:den>
+        </m:f>
+        <m:r>
+          <w:rPr>
+            <w:rFonts w:ascii="Cambria Math" w:hAnsi="Cambria Math"/>
+          </w:rPr>
+          <m:t>=0.0197</m:t>
+        </m:r>
+      </m:oMath>
+    </w:p>
+    <w:p>
+      <w:pPr>
+        <w:ind w:left="450" w:firstLine="360"/>
+        <w:rPr>
+          <w:rFonts w:eastAsiaTheme="minorEastAsia"/>
+        </w:rPr>
+        <w:sectPr>
+          <w:type w:val="continuous"/>
+          <w:pgSz w:w="11906" w:h="16838" w:code="9"/>
+          <w:pgMar w:top="547" w:right="1440" w:bottom="1440" w:left="1440" w:header="720" w:footer="720" w:gutter="0"/>
+          <w:cols w:num="2" w:space="720"/>
+          <w:titlePg/>
+          <w:docGrid w:linePitch="360"/>
+        </w:sectPr>
+      </w:pPr>
+      <m:oMathPara>
+        <m:oMathParaPr>
+          <m:jc m:val="left"/>
+        </m:oMathParaPr>
+        <m:oMath>
+          <m:r>
+            <w:rPr>
+              <w:rFonts w:ascii="Cambria Math" w:eastAsiaTheme="minorEastAsia" w:hAnsi="Cambria Math"/>
+            </w:rPr>
+            <m:t>p=1-s=0.98</m:t>
+          </m:r>
+        </m:oMath>
+      </m:oMathPara>
+    </w:p>
+    <w:p>
+      <w:pPr>
+        <w:ind w:firstLine="360"/>
+        <w:rPr>
+          <w:rFonts w:eastAsiaTheme="minorEastAsia"/>
+        </w:rPr>
+      </w:pPr>
+    </w:p>
+    <w:bookmarkEnd w:id="0"/>
+    <w:p>
+      <w:pPr>
+        <w:keepNext/>
+        <w:ind w:firstLine="360"/>
+        <w:jc w:val="center"/>
+      </w:pPr>
+      <w:r>
+        <w:rPr>
+          <w:rFonts w:eastAsiaTheme="minorEastAsia"/>
+          <w:noProof/>
+        </w:rPr>
+        <w:drawing>
+          <wp:inline distT="0" distB="0" distL="0" distR="0" wp14:anchorId="6B510F43" wp14:editId="22C49D66">
+            <wp:extent cx="4671060" cy="2838033"/>
+            <wp:effectExtent l="0" t="0" r="0" b="0"/>
+            <wp:docPr id="1211014689" name="Picture 1"/>
+            <wp:cNvGraphicFramePr>
+              <a:graphicFrameLocks xmlns:a="http://schemas.openxmlformats.org/drawingml/2006/main" noChangeAspect="1"/>
+            </wp:cNvGraphicFramePr>
+            <a:graphic xmlns:a="http://schemas.openxmlformats.org/drawingml/2006/main">
+              <a:graphicData uri="http://schemas.openxmlformats.org/drawingml/2006/picture">
+                <pic:pic xmlns:pic="http://schemas.openxmlformats.org/drawingml/2006/picture">
+                  <pic:nvPicPr>
+                    <pic:cNvPr id="1211014689" name=""/>
+                    <pic:cNvPicPr/>
+                  </pic:nvPicPr>
+                  <pic:blipFill>
+                    <a:blip r:embed="rId6"/>
+                    <a:stretch>
+                      <a:fillRect/>
+                    </a:stretch>
+                  </pic:blipFill>
+                  <pic:spPr>
+                    <a:xfrm>
+                      <a:off x="0" y="0"/>
+                      <a:ext cx="4687302" cy="2847901"/>
+                    </a:xfrm>
+                    <a:prstGeom prst="rect">
+                      <a:avLst/>
+                    </a:prstGeom>
+                  </pic:spPr>
+                </pic:pic>
+              </a:graphicData>
+            </a:graphic>
+          </wp:inline>
+        </w:drawing>
+      </w:r>
+    </w:p>
+    <w:p>
+      <w:pPr>
+        <w:pStyle w:val="Caption"/>
+        <w:jc w:val="center"/>
+        <w:rPr>
+          <w:rFonts w:eastAsiaTheme="minorEastAsia"/>
+        </w:rPr>
+      </w:pPr>
+      <w:proofErr w:type="spellStart"/>
+      <w:r>
+        <w:t>Слика</w:t>
+      </w:r>
+      <w:proofErr w:type="spellEnd"/>
+      <w:r>
+        <w:t xml:space="preserve"> </w:t>
+      </w:r>
+      <w:r>
+        <w:fldChar w:fldCharType="begin"/>
+      </w:r>
+      <w:r>
+        <w:instrText xml:space="preserve"> SEQ Слика \* ARABIC </w:instrText>
+      </w:r>
+      <w:r>
+        <w:fldChar w:fldCharType="separate"/>
+      </w:r>
+      <w:r>
+        <w:rPr>
+          <w:noProof/>
+        </w:rPr>
+        <w:t>1</w:t>
+      </w:r>
+      <w:r>
+        <w:fldChar w:fldCharType="end"/>
+      </w:r>
+      <w:r>
+        <w:rPr>
+          <w:lang w:val="sr-Cyrl-RS"/>
+        </w:rPr>
+        <w:t xml:space="preserve"> Максимум убрзања </w:t>
+      </w:r>
+      <w:r>
+        <w:t xml:space="preserve">Python </w:t>
+      </w:r>
+      <w:r>
+        <w:rPr>
+          <w:lang w:val="sr-Cyrl-RS"/>
+        </w:rPr>
+        <w:t>имплементације по Амдаловом и Гауфстафсоновом закону у односу на број процесора</w:t>
+      </w:r>
+    </w:p>
+    <w:p>
+      <w:pPr>
+        <w:ind w:firstLine="360"/>
+        <w:rPr>
+          <w:rFonts w:eastAsiaTheme="minorEastAsia"/>
+        </w:rPr>
+      </w:pPr>
+    </w:p>
+    <w:p>
+      <w:pPr>
+        <w:pStyle w:val="Heading1"/>
+      </w:pPr>
+      <w:r>
+        <w:t>Rust</w:t>
+      </w:r>
+    </w:p>
+    <w:p>
+      <w:pPr>
+        <w:ind w:firstLine="360"/>
+        <w:rPr>
+          <w:lang w:val="sr-Cyrl-RS"/>
+        </w:rPr>
+      </w:pPr>
+      <w:r>
+        <w:rPr>
+          <w:lang w:val="sr-Cyrl-RS"/>
+        </w:rPr>
+        <w:t xml:space="preserve">Експериментом је утврђено да је просечно извршавање </w:t>
+      </w:r>
+      <w:r>
+        <w:rPr>
+          <w:i/>
+          <w:iCs/>
+        </w:rPr>
+        <w:t xml:space="preserve">Rust </w:t>
+      </w:r>
+      <w:r>
+        <w:rPr>
+          <w:lang w:val="sr-Cyrl-RS"/>
+        </w:rPr>
+        <w:t xml:space="preserve">имплементације на једном процесорском језгру ~ </w:t>
+      </w:r>
+      <w:r>
+        <w:rPr>
+          <w:lang w:val="sr-Cyrl-RS"/>
+        </w:rPr>
+        <w:t>665.6095</w:t>
+      </w:r>
+      <w:proofErr w:type="spellStart"/>
+      <w:r>
+        <w:t>ms</w:t>
+      </w:r>
+      <w:proofErr w:type="spellEnd"/>
+      <w:r>
+        <w:t xml:space="preserve">, </w:t>
+      </w:r>
+      <w:r>
+        <w:rPr>
+          <w:lang w:val="sr-Cyrl-RS"/>
+        </w:rPr>
+        <w:t xml:space="preserve">а време извршавања дела који не може да се паралелизује  </w:t>
+      </w:r>
+      <w:r>
+        <w:t>~</w:t>
+      </w:r>
+      <w:r>
+        <w:rPr>
+          <w:lang w:val="sr-Cyrl-RS"/>
+        </w:rPr>
+        <w:t>298.8789</w:t>
+      </w:r>
+      <w:proofErr w:type="spellStart"/>
+      <w:r>
+        <w:t>ms.</w:t>
+      </w:r>
+      <w:proofErr w:type="spellEnd"/>
+    </w:p>
+    <w:p>
+      <w:pPr>
+        <w:ind w:firstLine="360"/>
+        <w:sectPr>
+          <w:type w:val="continuous"/>
+          <w:pgSz w:w="11906" w:h="16838" w:code="9"/>
+          <w:pgMar w:top="547" w:right="1440" w:bottom="1440" w:left="1440" w:header="720" w:footer="720" w:gutter="0"/>
+          <w:cols w:space="720"/>
+          <w:titlePg/>
+          <w:docGrid w:linePitch="360"/>
+        </w:sectPr>
+      </w:pPr>
+    </w:p>
+    <w:p>
+      <w:pPr>
+        <w:ind w:firstLine="360"/>
+        <w:jc w:val="right"/>
+        <w:rPr>
+          <w:rFonts w:eastAsiaTheme="minorEastAsia"/>
+        </w:rPr>
+      </w:pPr>
+      <w:r>
+        <w:t xml:space="preserve"> </w:t>
+      </w:r>
+      <m:oMath>
+        <m:r>
+          <w:rPr>
+            <w:rFonts w:ascii="Cambria Math" w:hAnsi="Cambria Math"/>
+          </w:rPr>
+          <m:t xml:space="preserve">s= </m:t>
+        </m:r>
+        <m:f>
+          <m:fPr>
+            <m:ctrlPr>
+              <w:rPr>
+                <w:rFonts w:ascii="Cambria Math" w:hAnsi="Cambria Math"/>
+                <w:i/>
+              </w:rPr>
+            </m:ctrlPr>
+          </m:fPr>
+          <m:num>
+            <m:r>
+              <w:rPr>
+                <w:rFonts w:ascii="Cambria Math" w:hAnsi="Cambria Math"/>
+              </w:rPr>
+              <m:t>298.8789</m:t>
+            </m:r>
+          </m:num>
+          <m:den>
+            <m:r>
+              <w:rPr>
+                <w:rFonts w:ascii="Cambria Math" w:hAnsi="Cambria Math"/>
+              </w:rPr>
+              <m:t>665.6095</m:t>
+            </m:r>
+          </m:den>
+        </m:f>
+        <m:r>
+          <w:rPr>
+            <w:rFonts w:ascii="Cambria Math" w:hAnsi="Cambria Math"/>
+          </w:rPr>
+          <m:t>=0.44</m:t>
+        </m:r>
+      </m:oMath>
+    </w:p>
+    <w:p>
+      <w:pPr>
+        <w:ind w:left="450" w:firstLine="360"/>
+        <w:rPr>
+          <w:rFonts w:eastAsiaTheme="minorEastAsia"/>
+        </w:rPr>
+        <w:sectPr>
+          <w:type w:val="continuous"/>
+          <w:pgSz w:w="11906" w:h="16838" w:code="9"/>
+          <w:pgMar w:top="547" w:right="1440" w:bottom="1440" w:left="1440" w:header="720" w:footer="720" w:gutter="0"/>
+          <w:cols w:num="2" w:space="720"/>
+          <w:titlePg/>
+          <w:docGrid w:linePitch="360"/>
+        </w:sectPr>
+      </w:pPr>
+      <m:oMathPara>
+        <m:oMathParaPr>
+          <m:jc m:val="left"/>
+        </m:oMathParaPr>
+        <m:oMath>
+          <m:r>
+            <w:rPr>
+              <w:rFonts w:ascii="Cambria Math" w:eastAsiaTheme="minorEastAsia" w:hAnsi="Cambria Math"/>
+            </w:rPr>
+            <m:t>p=1-s=0.56</m:t>
+          </m:r>
+        </m:oMath>
+      </m:oMathPara>
+    </w:p>
+    <w:p>
+      <w:pPr>
+        <w:ind w:firstLine="360"/>
+        <w:rPr>
+          <w:rFonts w:eastAsiaTheme="minorEastAsia"/>
+        </w:rPr>
+      </w:pPr>
+    </w:p>
+    <w:p>
+      <w:pPr>
+        <w:keepNext/>
+        <w:jc w:val="center"/>
+      </w:pPr>
+      <w:r>
+        <w:rPr>
+          <w:noProof/>
+        </w:rPr>
+        <w:lastRenderedPageBreak/>
+        <w:drawing>
+          <wp:inline distT="0" distB="0" distL="0" distR="0" wp14:anchorId="25ADE8B9" wp14:editId="51948E9C">
+            <wp:extent cx="3931920" cy="2381978"/>
+            <wp:effectExtent l="0" t="0" r="0" b="0"/>
+            <wp:docPr id="1487990603" name="Picture 1"/>
+            <wp:cNvGraphicFramePr>
+              <a:graphicFrameLocks xmlns:a="http://schemas.openxmlformats.org/drawingml/2006/main" noChangeAspect="1"/>
+            </wp:cNvGraphicFramePr>
+            <a:graphic xmlns:a="http://schemas.openxmlformats.org/drawingml/2006/main">
+              <a:graphicData uri="http://schemas.openxmlformats.org/drawingml/2006/picture">
+                <pic:pic xmlns:pic="http://schemas.openxmlformats.org/drawingml/2006/picture">
+                  <pic:nvPicPr>
+                    <pic:cNvPr id="1487990603" name=""/>
+                    <pic:cNvPicPr/>
+                  </pic:nvPicPr>
+                  <pic:blipFill>
+                    <a:blip r:embed="rId7"/>
+                    <a:stretch>
+                      <a:fillRect/>
+                    </a:stretch>
+                  </pic:blipFill>
+                  <pic:spPr>
+                    <a:xfrm>
+                      <a:off x="0" y="0"/>
+                      <a:ext cx="3956285" cy="2396739"/>
+                    </a:xfrm>
+                    <a:prstGeom prst="rect">
+                      <a:avLst/>
+                    </a:prstGeom>
+                  </pic:spPr>
+                </pic:pic>
+              </a:graphicData>
+            </a:graphic>
+          </wp:inline>
+        </w:drawing>
+      </w:r>
+    </w:p>
+    <w:p>
+      <w:pPr>
+        <w:pStyle w:val="Caption"/>
+        <w:jc w:val="center"/>
+      </w:pPr>
+      <w:proofErr w:type="spellStart"/>
+      <w:r>
+        <w:t>Слика</w:t>
+      </w:r>
+      <w:proofErr w:type="spellEnd"/>
+      <w:r>
+        <w:t xml:space="preserve"> </w:t>
+      </w:r>
+      <w:r>
+        <w:fldChar w:fldCharType="begin"/>
+      </w:r>
+      <w:r>
+        <w:instrText xml:space="preserve"> SEQ Слика \* ARABIC </w:instrText>
+      </w:r>
+      <w:r>
+        <w:fldChar w:fldCharType="separate"/>
+      </w:r>
+      <w:r>
+        <w:rPr>
+          <w:noProof/>
+        </w:rPr>
+        <w:t>2</w:t>
+      </w:r>
+      <w:r>
+        <w:fldChar w:fldCharType="end"/>
+      </w:r>
+      <w:r>
+        <w:rPr>
+          <w:lang w:val="sr-Cyrl-RS"/>
+        </w:rPr>
+        <w:t xml:space="preserve"> Максимум убрзања </w:t>
+      </w:r>
+      <w:r>
+        <w:t xml:space="preserve">Rust </w:t>
+      </w:r>
+      <w:r>
+        <w:rPr>
+          <w:lang w:val="sr-Cyrl-RS"/>
+        </w:rPr>
+        <w:t>имплементације по Амдаловом и Гауфстафсоновом закону у односу на број процесора</w:t>
+      </w:r>
+    </w:p>
+    <w:p>
+      <w:pPr>
+        <w:jc w:val="left"/>
+      </w:pPr>
+    </w:p>
+    <w:p>
+      <w:pPr>
+        <w:pStyle w:val="Heading2"/>
+        <w:numPr>
+          <w:ilvl w:val="0"/>
+          <w:numId w:val="5"/>
+        </w:numPr>
+        <w:rPr>
+          <w:lang w:val="sr-Cyrl-RS"/>
+        </w:rPr>
+      </w:pPr>
+      <w:r>
+        <w:rPr>
+          <w:lang w:val="sr-Cyrl-RS"/>
+        </w:rPr>
+        <w:t>Јако скалирање</w:t>
+      </w:r>
+    </w:p>
+    <w:p>
+      <w:pPr>
+        <w:jc w:val="center"/>
+      </w:pPr>
+      <w:r>
+        <w:rPr>
+          <w:noProof/>
+          <w:lang w:val="sr-Cyrl-RS"/>
+        </w:rPr>
+        <w:drawing>
+          <wp:inline distT="0" distB="0" distL="0" distR="0" wp14:anchorId="3D473D92" wp14:editId="7111D14B">
+            <wp:extent cx="4876800" cy="2971443"/>
+            <wp:effectExtent l="0" t="0" r="0" b="0"/>
+            <wp:docPr id="1254745183" name="Picture 1"/>
+            <wp:cNvGraphicFramePr>
+              <a:graphicFrameLocks xmlns:a="http://schemas.openxmlformats.org/drawingml/2006/main" noChangeAspect="1"/>
+            </wp:cNvGraphicFramePr>
+            <a:graphic xmlns:a="http://schemas.openxmlformats.org/drawingml/2006/main">
+              <a:graphicData uri="http://schemas.openxmlformats.org/drawingml/2006/picture">
+                <pic:pic xmlns:pic="http://schemas.openxmlformats.org/drawingml/2006/picture">
+                  <pic:nvPicPr>
+                    <pic:cNvPr id="1254745183" name=""/>
+                    <pic:cNvPicPr/>
+                  </pic:nvPicPr>
+                  <pic:blipFill rotWithShape="1">
+                    <a:blip r:embed="rId8"/>
+                    <a:srcRect l="665"/>
+                    <a:stretch/>
+                  </pic:blipFill>
+                  <pic:spPr bwMode="auto">
+                    <a:xfrm>
+                      <a:off x="0" y="0"/>
+                      <a:ext cx="4886693" cy="2977471"/>
+                    </a:xfrm>
+                    <a:prstGeom prst="rect">
+                      <a:avLst/>
+                    </a:prstGeom>
+                    <a:ln>
+                      <a:noFill/>
+                    </a:ln>
+                    <a:extLst>
+                      <a:ext uri="{53640926-AAD7-44D8-BBD7-CCE9431645EC}">
+                        <a14:shadowObscured xmlns:a14="http://schemas.microsoft.com/office/drawing/2010/main"/>
+                      </a:ext>
+                    </a:extLst>
+                  </pic:spPr>
+                </pic:pic>
+              </a:graphicData>
+            </a:graphic>
+          </wp:inline>
+        </w:drawing>
+      </w:r>
+    </w:p>
+    <w:p>
+      <w:pPr>
+        <w:jc w:val="center"/>
+        <w:rPr>
+          <w:lang w:val="sr-Cyrl-RS"/>
+        </w:rPr>
+      </w:pPr>
+    </w:p>
+    <w:p>
+      <w:pPr>
+        <w:pStyle w:val="Caption"/>
+        <w:keepNext/>
+        <w:jc w:val="center"/>
+      </w:pPr>
+      <w:proofErr w:type="spellStart"/>
+      <w:r>
+        <w:t>Табела</w:t>
+      </w:r>
+      <w:proofErr w:type="spellEnd"/>
+      <w:r>
+        <w:t xml:space="preserve"> </w:t>
+      </w:r>
+      <w:r>
+        <w:fldChar w:fldCharType="begin"/>
+      </w:r>
+      <w:r>
+        <w:instrText xml:space="preserve"> SEQ Табела \* ARABIC </w:instrText>
+      </w:r>
+      <w:r>
+        <w:fldChar w:fldCharType="separate"/>
+      </w:r>
+      <w:r>
+        <w:rPr>
+          <w:noProof/>
+        </w:rPr>
+        <w:t>1</w:t>
+      </w:r>
+      <w:r>
+        <w:fldChar w:fldCharType="end"/>
+      </w:r>
+      <w:r>
+        <w:rPr>
+          <w:lang w:val="sr-Cyrl-RS"/>
+        </w:rPr>
+        <w:t xml:space="preserve"> Јако скалирање </w:t>
+      </w:r>
+      <w:r>
+        <w:t xml:space="preserve">Rust </w:t>
+      </w:r>
+      <w:r>
+        <w:rPr>
+          <w:lang w:val="sr-Cyrl-RS"/>
+        </w:rPr>
+        <w:t>имплементације</w:t>
+      </w:r>
+    </w:p>
+    <w:tbl>
+      <w:tblPr>
+        <w:tblStyle w:val="TableGrid"/>
+        <w:tblW w:w="0" w:type="auto"/>
+        <w:tblBorders>
+          <w:top w:val="none" w:sz="0" w:space="0" w:color="auto"/>
+          <w:left w:val="none" w:sz="0" w:space="0" w:color="auto"/>
+          <w:bottom w:val="none" w:sz="0" w:space="0" w:color="auto"/>
+          <w:right w:val="none" w:sz="0" w:space="0" w:color="auto"/>
+          <w:insideH w:val="none" w:sz="0" w:space="0" w:color="auto"/>
+        </w:tblBorders>
+        <w:tblLook w:val="04A0" w:firstRow="1" w:lastRow="0" w:firstColumn="1" w:lastColumn="0" w:noHBand="0" w:noVBand="1"/>
+      </w:tblPr>
+      <w:tblGrid>
+        <w:gridCol w:w="1555"/>
+        <w:gridCol w:w="1580"/>
+        <w:gridCol w:w="1635"/>
+        <w:gridCol w:w="1580"/>
+        <w:gridCol w:w="1524"/>
+        <w:gridCol w:w="1368"/>
+      </w:tblGrid>
+      <w:tr>
+        <w:tc>
+          <w:tcPr>
+            <w:tcW w:w="1555" w:type="dxa"/>
+            <w:tcBorders>
+              <w:top w:val="single" w:sz="4" w:space="0" w:color="auto"/>
+              <w:bottom w:val="single" w:sz="4" w:space="0" w:color="auto"/>
+            </w:tcBorders>
+          </w:tcPr>
+          <w:p>
+            <w:pPr>
+              <w:jc w:val="center"/>
+              <w:rPr>
+                <w:b/>
+                <w:bCs/>
+                <w:lang w:val="sr-Cyrl-RS"/>
+              </w:rPr>
+            </w:pPr>
+            <w:bookmarkStart w:id="1" w:name="_Hlk170659987"/>
+            <w:r>
+              <w:rPr>
+                <w:b/>
+                <w:bCs/>
+                <w:lang w:val="sr-Cyrl-RS"/>
+              </w:rPr>
+              <w:t>висина</w:t>
+            </w:r>
+          </w:p>
+        </w:tc>
+        <w:tc>
+          <w:tcPr>
+            <w:tcW w:w="1580" w:type="dxa"/>
+            <w:tcBorders>
+              <w:top w:val="single" w:sz="4" w:space="0" w:color="auto"/>
+              <w:bottom w:val="single" w:sz="4" w:space="0" w:color="auto"/>
+            </w:tcBorders>
+          </w:tcPr>
+          <w:p>
+            <w:pPr>
+              <w:jc w:val="center"/>
+              <w:rPr>
+                <w:b/>
+                <w:bCs/>
+                <w:lang w:val="sr-Cyrl-RS"/>
+              </w:rPr>
+            </w:pPr>
+            <w:r>
+              <w:rPr>
+                <w:b/>
+                <w:bCs/>
+                <w:lang w:val="sr-Cyrl-RS"/>
+              </w:rPr>
+              <w:t>ширина</w:t>
+            </w:r>
+          </w:p>
+        </w:tc>
+        <w:tc>
+          <w:tcPr>
+            <w:tcW w:w="1635" w:type="dxa"/>
+            <w:tcBorders>
+              <w:top w:val="single" w:sz="4" w:space="0" w:color="auto"/>
+              <w:bottom w:val="single" w:sz="4" w:space="0" w:color="auto"/>
+            </w:tcBorders>
+          </w:tcPr>
+          <w:p>
+            <w:pPr>
+              <w:jc w:val="center"/>
+              <w:rPr>
+                <w:b/>
+                <w:bCs/>
+                <w:lang w:val="sr-Cyrl-RS"/>
+              </w:rPr>
+            </w:pPr>
+            <w:r>
+              <w:rPr>
+                <w:b/>
+                <w:bCs/>
+                <w:lang w:val="sr-Cyrl-RS"/>
+              </w:rPr>
+              <w:t>бр. итерација</w:t>
+            </w:r>
+          </w:p>
+        </w:tc>
+        <w:tc>
+          <w:tcPr>
+            <w:tcW w:w="1580" w:type="dxa"/>
+            <w:tcBorders>
+              <w:top w:val="single" w:sz="4" w:space="0" w:color="auto"/>
+              <w:bottom w:val="single" w:sz="4" w:space="0" w:color="auto"/>
+            </w:tcBorders>
+          </w:tcPr>
+          <w:p>
+            <w:pPr>
+              <w:jc w:val="center"/>
+              <w:rPr>
+                <w:b/>
+                <w:bCs/>
+                <w:lang w:val="sr-Cyrl-RS"/>
+              </w:rPr>
+            </w:pPr>
+            <w:r>
+              <w:rPr>
+                <w:b/>
+                <w:bCs/>
+                <w:lang w:val="sr-Cyrl-RS"/>
+              </w:rPr>
+              <w:t>бр. процеса</w:t>
+            </w:r>
+          </w:p>
+        </w:tc>
+        <w:tc>
+          <w:tcPr>
+            <w:tcW w:w="1524" w:type="dxa"/>
+            <w:tcBorders>
+              <w:top w:val="single" w:sz="4" w:space="0" w:color="auto"/>
+              <w:bottom w:val="single" w:sz="4" w:space="0" w:color="auto"/>
+            </w:tcBorders>
+          </w:tcPr>
+          <w:p>
+            <w:pPr>
+              <w:jc w:val="center"/>
+              <w:rPr>
+                <w:b/>
+                <w:bCs/>
+              </w:rPr>
+            </w:pPr>
+            <w:r>
+              <w:rPr>
+                <w:b/>
+                <w:bCs/>
+                <w:lang w:val="sr-Cyrl-RS"/>
+              </w:rPr>
+              <w:t>време</w:t>
+            </w:r>
+            <w:r>
+              <w:rPr>
+                <w:b/>
+                <w:bCs/>
+                <w:lang w:val="sr-Cyrl-RS"/>
+              </w:rPr>
+              <w:t xml:space="preserve"> (ms)</w:t>
+            </w:r>
+          </w:p>
+        </w:tc>
+        <w:tc>
+          <w:tcPr>
+            <w:tcW w:w="1368" w:type="dxa"/>
+            <w:tcBorders>
+              <w:top w:val="single" w:sz="4" w:space="0" w:color="auto"/>
+              <w:bottom w:val="single" w:sz="4" w:space="0" w:color="auto"/>
+            </w:tcBorders>
+          </w:tcPr>
+          <w:p>
+            <w:pPr>
+              <w:jc w:val="center"/>
+              <w:rPr>
+                <w:b/>
+                <w:bCs/>
+                <w:lang w:val="sr-Cyrl-RS"/>
+              </w:rPr>
+            </w:pPr>
+            <w:r>
+              <w:rPr>
+                <w:b/>
+                <w:bCs/>
+                <w:lang w:val="sr-Cyrl-RS"/>
+              </w:rPr>
+              <w:t>стандардна девијација</w:t>
+            </w:r>
+          </w:p>
+        </w:tc>
+      </w:tr>
+      <w:tr>
+        <w:tc>
+          <w:tcPr>
+            <w:tcW w:w="1555" w:type="dxa"/>
+            <w:tcBorders>
+              <w:top w:val="single" w:sz="4" w:space="0" w:color="auto"/>
+            </w:tcBorders>
+          </w:tcPr>
+          <w:p>
+            <w:pPr>
+              <w:jc w:val="center"/>
+              <w:rPr>
+                <w:lang w:val="sr-Cyrl-RS"/>
+              </w:rPr>
+            </w:pPr>
+            <w:bookmarkStart w:id="2" w:name="_Hlk170654078"/>
+            <w:r>
+              <w:rPr>
+                <w:lang w:val="sr-Cyrl-RS"/>
+              </w:rPr>
+              <w:t>500</w:t>
+            </w:r>
+          </w:p>
+        </w:tc>
+        <w:tc>
+          <w:tcPr>
+            <w:tcW w:w="1580" w:type="dxa"/>
+            <w:tcBorders>
+              <w:top w:val="single" w:sz="4" w:space="0" w:color="auto"/>
+            </w:tcBorders>
+          </w:tcPr>
+          <w:p>
+            <w:pPr>
+              <w:jc w:val="center"/>
+              <w:rPr>
+                <w:lang w:val="sr-Cyrl-RS"/>
+              </w:rPr>
+            </w:pPr>
+            <w:r>
+              <w:rPr>
+                <w:lang w:val="sr-Cyrl-RS"/>
+              </w:rPr>
+              <w:t>800</w:t>
+            </w:r>
+          </w:p>
+        </w:tc>
+        <w:tc>
+          <w:tcPr>
+            <w:tcW w:w="1635" w:type="dxa"/>
+            <w:tcBorders>
+              <w:top w:val="single" w:sz="4" w:space="0" w:color="auto"/>
+            </w:tcBorders>
+          </w:tcPr>
+          <w:p>
+            <w:pPr>
+              <w:jc w:val="center"/>
+              <w:rPr>
+                <w:lang w:val="sr-Cyrl-RS"/>
+              </w:rPr>
+            </w:pPr>
+            <w:r>
+              <w:rPr>
+                <w:lang w:val="sr-Cyrl-RS"/>
+              </w:rPr>
+              <w:t>1000</w:t>
+            </w:r>
+          </w:p>
+        </w:tc>
+        <w:tc>
+          <w:tcPr>
+            <w:tcW w:w="1580" w:type="dxa"/>
+            <w:tcBorders>
+              <w:top w:val="single" w:sz="4" w:space="0" w:color="auto"/>
+            </w:tcBorders>
+          </w:tcPr>
+          <w:p>
+            <w:pPr>
+              <w:jc w:val="center"/>
+              <w:rPr>
+                <w:lang w:val="sr-Cyrl-RS"/>
+              </w:rPr>
+            </w:pPr>
+            <w:r>
+              <w:rPr>
+                <w:lang w:val="sr-Cyrl-RS"/>
+              </w:rPr>
+              <w:t>1</w:t>
+            </w:r>
+          </w:p>
+        </w:tc>
+        <w:tc>
+          <w:tcPr>
+            <w:tcW w:w="1524" w:type="dxa"/>
+            <w:tcBorders>
+              <w:top w:val="single" w:sz="4" w:space="0" w:color="auto"/>
+            </w:tcBorders>
+          </w:tcPr>
+          <w:p>
+            <w:pPr>
+              <w:jc w:val="center"/>
+            </w:pPr>
+            <w:r>
+              <w:rPr>
+                <w:lang w:val="sr-Cyrl-RS"/>
+              </w:rPr>
+              <w:t>639</w:t>
+            </w:r>
+            <w:r>
+              <w:rPr>
+                <w:lang w:val="sr-Cyrl-RS"/>
+              </w:rPr>
+              <w:t>.</w:t>
+            </w:r>
+            <w:r>
+              <w:rPr>
+                <w:lang w:val="sr-Cyrl-RS"/>
+              </w:rPr>
+              <w:t>638</w:t>
+            </w:r>
+          </w:p>
+        </w:tc>
+        <w:tc>
+          <w:tcPr>
+            <w:tcW w:w="1368" w:type="dxa"/>
+            <w:tcBorders>
+              <w:top w:val="single" w:sz="4" w:space="0" w:color="auto"/>
+            </w:tcBorders>
+          </w:tcPr>
+          <w:p>
+            <w:pPr>
+              <w:jc w:val="center"/>
+              <w:rPr>
+                <w:lang w:val="sr-Cyrl-RS"/>
+              </w:rPr>
+            </w:pPr>
+            <w:r>
+              <w:rPr>
+                <w:lang w:val="sr-Cyrl-RS"/>
+              </w:rPr>
+              <w:t>0.0059</w:t>
+            </w:r>
+          </w:p>
+        </w:tc>
+      </w:tr>
+      <w:bookmarkEnd w:id="2"/>
+      <w:tr>
+        <w:tc>
+          <w:tcPr>
+            <w:tcW w:w="1555" w:type="dxa"/>
+          </w:tcPr>
+          <w:p>
+            <w:pPr>
+              <w:jc w:val="center"/>
+              <w:rPr>
+                <w:lang w:val="sr-Cyrl-RS"/>
+              </w:rPr>
+            </w:pPr>
+            <w:r>
+              <w:t>500</w:t>
+            </w:r>
+          </w:p>
+        </w:tc>
+        <w:tc>
+          <w:tcPr>
+            <w:tcW w:w="1580" w:type="dxa"/>
+          </w:tcPr>
+          <w:p>
+            <w:pPr>
+              <w:jc w:val="center"/>
+              <w:rPr>
+                <w:lang w:val="sr-Cyrl-RS"/>
+              </w:rPr>
+            </w:pPr>
+            <w:r>
+              <w:t>800</w:t>
+            </w:r>
+          </w:p>
+        </w:tc>
+        <w:tc>
+          <w:tcPr>
+            <w:tcW w:w="1635" w:type="dxa"/>
+          </w:tcPr>
+          <w:p>
+            <w:pPr>
+              <w:jc w:val="center"/>
+              <w:rPr>
+                <w:lang w:val="sr-Cyrl-RS"/>
+              </w:rPr>
+            </w:pPr>
+            <w:r>
+              <w:t>1000</w:t>
+            </w:r>
+          </w:p>
+        </w:tc>
+        <w:tc>
+          <w:tcPr>
+            <w:tcW w:w="1580" w:type="dxa"/>
+          </w:tcPr>
+          <w:p>
+            <w:pPr>
+              <w:jc w:val="center"/>
+            </w:pPr>
+            <w:r>
+              <w:t>2</w:t>
+            </w:r>
+          </w:p>
+        </w:tc>
+        <w:tc>
+          <w:tcPr>
+            <w:tcW w:w="1524" w:type="dxa"/>
+          </w:tcPr>
+          <w:p>
+            <w:pPr>
+              <w:jc w:val="center"/>
+            </w:pPr>
+            <w:r>
+              <w:rPr>
+                <w:lang w:val="sr-Cyrl-RS"/>
+              </w:rPr>
+              <w:t>466</w:t>
+            </w:r>
+            <w:r>
+              <w:t>.</w:t>
+            </w:r>
+            <w:r>
+              <w:rPr>
+                <w:lang w:val="sr-Cyrl-RS"/>
+              </w:rPr>
+              <w:t>85</w:t>
+            </w:r>
+            <w:r>
+              <w:t>3</w:t>
+            </w:r>
+          </w:p>
+        </w:tc>
+        <w:tc>
+          <w:tcPr>
+            <w:tcW w:w="1368" w:type="dxa"/>
+          </w:tcPr>
+          <w:p>
+            <w:pPr>
+              <w:jc w:val="center"/>
+            </w:pPr>
+            <w:r>
+              <w:rPr>
+                <w:lang w:val="sr-Cyrl-RS"/>
+              </w:rPr>
+              <w:t>0.0112</w:t>
+            </w:r>
+            <w:r>
+              <w:t>8</w:t>
+            </w:r>
+          </w:p>
+        </w:tc>
+      </w:tr>
+      <w:tr>
+        <w:tc>
+          <w:tcPr>
+            <w:tcW w:w="1555" w:type="dxa"/>
+          </w:tcPr>
+          <w:p>
+            <w:pPr>
+              <w:jc w:val="center"/>
+              <w:rPr>
+                <w:lang w:val="sr-Cyrl-RS"/>
+              </w:rPr>
+            </w:pPr>
+            <w:r>
+              <w:t>500</w:t>
+            </w:r>
+          </w:p>
+        </w:tc>
+        <w:tc>
+          <w:tcPr>
+            <w:tcW w:w="1580" w:type="dxa"/>
+          </w:tcPr>
+          <w:p>
+            <w:pPr>
+              <w:jc w:val="center"/>
+              <w:rPr>
+                <w:lang w:val="sr-Cyrl-RS"/>
+              </w:rPr>
+            </w:pPr>
+            <w:r>
+              <w:t>800</w:t>
+            </w:r>
+          </w:p>
+        </w:tc>
+        <w:tc>
+          <w:tcPr>
+            <w:tcW w:w="1635" w:type="dxa"/>
+          </w:tcPr>
+          <w:p>
+            <w:pPr>
+              <w:jc w:val="center"/>
+              <w:rPr>
+                <w:lang w:val="sr-Cyrl-RS"/>
+              </w:rPr>
+            </w:pPr>
+            <w:r>
+              <w:t>1000</w:t>
+            </w:r>
+          </w:p>
+        </w:tc>
+        <w:tc>
+          <w:tcPr>
+            <w:tcW w:w="1580" w:type="dxa"/>
+          </w:tcPr>
+          <w:p>
+            <w:pPr>
+              <w:jc w:val="center"/>
+            </w:pPr>
+            <w:r>
+              <w:t>4</w:t>
+            </w:r>
+          </w:p>
+        </w:tc>
+        <w:tc>
+          <w:tcPr>
+            <w:tcW w:w="1524" w:type="dxa"/>
+          </w:tcPr>
+          <w:p>
+            <w:pPr>
+              <w:jc w:val="center"/>
+            </w:pPr>
+            <w:r>
+              <w:rPr>
+                <w:lang w:val="sr-Cyrl-RS"/>
+              </w:rPr>
+              <w:t>393</w:t>
+            </w:r>
+            <w:r>
+              <w:t>.</w:t>
+            </w:r>
+            <w:r>
+              <w:rPr>
+                <w:lang w:val="sr-Cyrl-RS"/>
+              </w:rPr>
+              <w:t>328</w:t>
+            </w:r>
+          </w:p>
+        </w:tc>
+        <w:tc>
+          <w:tcPr>
+            <w:tcW w:w="1368" w:type="dxa"/>
+          </w:tcPr>
+          <w:p>
+            <w:pPr>
+              <w:jc w:val="center"/>
+              <w:rPr>
+                <w:lang w:val="sr-Cyrl-RS"/>
+              </w:rPr>
+            </w:pPr>
+            <w:r>
+              <w:rPr>
+                <w:lang w:val="sr-Cyrl-RS"/>
+              </w:rPr>
+              <w:t>0.02447</w:t>
+            </w:r>
+          </w:p>
+        </w:tc>
+      </w:tr>
+      <w:tr>
+        <w:tc>
+          <w:tcPr>
+            <w:tcW w:w="1555" w:type="dxa"/>
+          </w:tcPr>
+          <w:p>
+            <w:pPr>
+              <w:jc w:val="center"/>
+              <w:rPr>
+                <w:lang w:val="sr-Cyrl-RS"/>
+              </w:rPr>
+            </w:pPr>
+            <w:r>
+              <w:t>500</w:t>
+            </w:r>
+          </w:p>
+        </w:tc>
+        <w:tc>
+          <w:tcPr>
+            <w:tcW w:w="1580" w:type="dxa"/>
+          </w:tcPr>
+          <w:p>
+            <w:pPr>
+              <w:jc w:val="center"/>
+              <w:rPr>
+                <w:lang w:val="sr-Cyrl-RS"/>
+              </w:rPr>
+            </w:pPr>
+            <w:r>
+              <w:t>800</w:t>
+            </w:r>
+          </w:p>
+        </w:tc>
+        <w:tc>
+          <w:tcPr>
+            <w:tcW w:w="1635" w:type="dxa"/>
+          </w:tcPr>
+          <w:p>
+            <w:pPr>
+              <w:jc w:val="center"/>
+              <w:rPr>
+                <w:lang w:val="sr-Cyrl-RS"/>
+              </w:rPr>
+            </w:pPr>
+            <w:r>
+              <w:t>1000</w:t>
+            </w:r>
+          </w:p>
+        </w:tc>
+        <w:tc>
+          <w:tcPr>
+            <w:tcW w:w="1580" w:type="dxa"/>
+          </w:tcPr>
+          <w:p>
+            <w:pPr>
+              <w:jc w:val="center"/>
+            </w:pPr>
+            <w:r>
+              <w:t>6</w:t>
+            </w:r>
+          </w:p>
+        </w:tc>
+        <w:tc>
+          <w:tcPr>
+            <w:tcW w:w="1524" w:type="dxa"/>
+          </w:tcPr>
+          <w:p>
+            <w:pPr>
+              <w:jc w:val="center"/>
+            </w:pPr>
+            <w:r>
+              <w:rPr>
+                <w:lang w:val="sr-Cyrl-RS"/>
+              </w:rPr>
+              <w:t>372</w:t>
+            </w:r>
+            <w:r>
+              <w:t>.</w:t>
+            </w:r>
+            <w:r>
+              <w:rPr>
+                <w:lang w:val="sr-Cyrl-RS"/>
+              </w:rPr>
+              <w:t>54</w:t>
+            </w:r>
+            <w:r>
+              <w:t>1</w:t>
+            </w:r>
+          </w:p>
+        </w:tc>
+        <w:tc>
+          <w:tcPr>
+            <w:tcW w:w="1368" w:type="dxa"/>
+          </w:tcPr>
+          <w:p>
+            <w:pPr>
+              <w:jc w:val="center"/>
+              <w:rPr>
+                <w:lang w:val="sr-Cyrl-RS"/>
+              </w:rPr>
+            </w:pPr>
+            <w:r>
+              <w:rPr>
+                <w:lang w:val="sr-Cyrl-RS"/>
+              </w:rPr>
+              <w:t>0.01851</w:t>
+            </w:r>
+          </w:p>
+        </w:tc>
+      </w:tr>
+      <w:tr>
+        <w:tc>
+          <w:tcPr>
+            <w:tcW w:w="1555" w:type="dxa"/>
+          </w:tcPr>
+          <w:p>
+            <w:pPr>
+              <w:jc w:val="center"/>
+              <w:rPr>
+                <w:lang w:val="sr-Cyrl-RS"/>
+              </w:rPr>
+            </w:pPr>
+            <w:r>
+              <w:t>500</w:t>
+            </w:r>
+          </w:p>
+        </w:tc>
+        <w:tc>
+          <w:tcPr>
+            <w:tcW w:w="1580" w:type="dxa"/>
+          </w:tcPr>
+          <w:p>
+            <w:pPr>
+              <w:jc w:val="center"/>
+              <w:rPr>
+                <w:lang w:val="sr-Cyrl-RS"/>
+              </w:rPr>
+            </w:pPr>
+            <w:r>
+              <w:t>800</w:t>
+            </w:r>
+          </w:p>
+        </w:tc>
+        <w:tc>
+          <w:tcPr>
+            <w:tcW w:w="1635" w:type="dxa"/>
+          </w:tcPr>
+          <w:p>
+            <w:pPr>
+              <w:jc w:val="center"/>
+              <w:rPr>
+                <w:lang w:val="sr-Cyrl-RS"/>
+              </w:rPr>
+            </w:pPr>
+            <w:r>
+              <w:t>1000</w:t>
+            </w:r>
+          </w:p>
+        </w:tc>
+        <w:tc>
+          <w:tcPr>
+            <w:tcW w:w="1580" w:type="dxa"/>
+          </w:tcPr>
+          <w:p>
+            <w:pPr>
+              <w:jc w:val="center"/>
+            </w:pPr>
+            <w:r>
+              <w:t>8</w:t>
+            </w:r>
+          </w:p>
+        </w:tc>
+        <w:tc>
+          <w:tcPr>
+            <w:tcW w:w="1524" w:type="dxa"/>
+          </w:tcPr>
+          <w:p>
+            <w:pPr>
+              <w:jc w:val="center"/>
+            </w:pPr>
+            <w:r>
+              <w:rPr>
+                <w:lang w:val="sr-Cyrl-RS"/>
+              </w:rPr>
+              <w:t>336</w:t>
+            </w:r>
+            <w:r>
+              <w:t>.</w:t>
+            </w:r>
+            <w:r>
+              <w:rPr>
+                <w:lang w:val="sr-Cyrl-RS"/>
+              </w:rPr>
+              <w:t>99</w:t>
+            </w:r>
+          </w:p>
+        </w:tc>
+        <w:tc>
+          <w:tcPr>
+            <w:tcW w:w="1368" w:type="dxa"/>
+          </w:tcPr>
+          <w:p>
+            <w:pPr>
+              <w:jc w:val="center"/>
+            </w:pPr>
+            <w:r>
+              <w:rPr>
+                <w:lang w:val="sr-Cyrl-RS"/>
+              </w:rPr>
+              <w:t>0.00387</w:t>
+            </w:r>
+            <w:r>
+              <w:t>6</w:t>
+            </w:r>
+          </w:p>
+        </w:tc>
+      </w:tr>
+      <w:tr>
+        <w:tc>
+          <w:tcPr>
+            <w:tcW w:w="1555" w:type="dxa"/>
+            <w:tcBorders>
+              <w:bottom w:val="nil"/>
+            </w:tcBorders>
+          </w:tcPr>
+          <w:p>
+            <w:pPr>
+              <w:jc w:val="center"/>
+              <w:rPr>
+                <w:lang w:val="sr-Cyrl-RS"/>
+              </w:rPr>
+            </w:pPr>
+            <w:r>
+              <w:t>500</w:t>
+            </w:r>
+          </w:p>
+        </w:tc>
+        <w:tc>
+          <w:tcPr>
+            <w:tcW w:w="1580" w:type="dxa"/>
+            <w:tcBorders>
+              <w:bottom w:val="nil"/>
+            </w:tcBorders>
+          </w:tcPr>
+          <w:p>
+            <w:pPr>
+              <w:jc w:val="center"/>
+              <w:rPr>
+                <w:lang w:val="sr-Cyrl-RS"/>
+              </w:rPr>
+            </w:pPr>
+            <w:r>
+              <w:t>800</w:t>
+            </w:r>
+          </w:p>
+        </w:tc>
+        <w:tc>
+          <w:tcPr>
+            <w:tcW w:w="1635" w:type="dxa"/>
+            <w:tcBorders>
+              <w:bottom w:val="nil"/>
+            </w:tcBorders>
+          </w:tcPr>
+          <w:p>
+            <w:pPr>
+              <w:jc w:val="center"/>
+              <w:rPr>
+                <w:lang w:val="sr-Cyrl-RS"/>
+              </w:rPr>
+            </w:pPr>
+            <w:r>
+              <w:t>1000</w:t>
+            </w:r>
+          </w:p>
+        </w:tc>
+        <w:tc>
+          <w:tcPr>
+            <w:tcW w:w="1580" w:type="dxa"/>
+            <w:tcBorders>
+              <w:bottom w:val="nil"/>
+            </w:tcBorders>
+          </w:tcPr>
+          <w:p>
+            <w:pPr>
+              <w:jc w:val="center"/>
+            </w:pPr>
+            <w:r>
+              <w:t>12</w:t>
+            </w:r>
+          </w:p>
+        </w:tc>
+        <w:tc>
+          <w:tcPr>
+            <w:tcW w:w="1524" w:type="dxa"/>
+            <w:tcBorders>
+              <w:bottom w:val="nil"/>
+            </w:tcBorders>
+          </w:tcPr>
+          <w:p>
+            <w:pPr>
+              <w:jc w:val="center"/>
+            </w:pPr>
+            <w:r>
+              <w:rPr>
+                <w:lang w:val="sr-Cyrl-RS"/>
+              </w:rPr>
+              <w:t>323</w:t>
+            </w:r>
+            <w:r>
+              <w:t>.</w:t>
+            </w:r>
+            <w:r>
+              <w:rPr>
+                <w:lang w:val="sr-Cyrl-RS"/>
+              </w:rPr>
+              <w:t>165</w:t>
+            </w:r>
+          </w:p>
+        </w:tc>
+        <w:tc>
+          <w:tcPr>
+            <w:tcW w:w="1368" w:type="dxa"/>
+            <w:tcBorders>
+              <w:bottom w:val="nil"/>
+            </w:tcBorders>
+          </w:tcPr>
+          <w:p>
+            <w:pPr>
+              <w:jc w:val="center"/>
+              <w:rPr>
+                <w:lang w:val="sr-Cyrl-RS"/>
+              </w:rPr>
+            </w:pPr>
+            <w:r>
+              <w:rPr>
+                <w:lang w:val="sr-Cyrl-RS"/>
+              </w:rPr>
+              <w:t>0.003519</w:t>
+            </w:r>
+          </w:p>
+        </w:tc>
+      </w:tr>
+      <w:tr>
+        <w:tc>
+          <w:tcPr>
+            <w:tcW w:w="1555" w:type="dxa"/>
+          </w:tcPr>
+          <w:p>
+            <w:pPr>
+              <w:jc w:val="center"/>
+              <w:rPr>
+                <w:lang w:val="sr-Cyrl-RS"/>
+              </w:rPr>
+            </w:pPr>
+            <w:r>
+              <w:t>500</w:t>
+            </w:r>
+          </w:p>
+        </w:tc>
+        <w:tc>
+          <w:tcPr>
+            <w:tcW w:w="1580" w:type="dxa"/>
+          </w:tcPr>
+          <w:p>
+            <w:pPr>
+              <w:jc w:val="center"/>
+              <w:rPr>
+                <w:lang w:val="sr-Cyrl-RS"/>
+              </w:rPr>
+            </w:pPr>
+            <w:r>
+              <w:t>800</w:t>
+            </w:r>
+          </w:p>
+        </w:tc>
+        <w:tc>
+          <w:tcPr>
+            <w:tcW w:w="1635" w:type="dxa"/>
+          </w:tcPr>
+          <w:p>
+            <w:pPr>
+              <w:jc w:val="center"/>
+              <w:rPr>
+                <w:lang w:val="sr-Cyrl-RS"/>
+              </w:rPr>
+            </w:pPr>
+            <w:r>
+              <w:t>1000</w:t>
+            </w:r>
+          </w:p>
+        </w:tc>
+        <w:tc>
+          <w:tcPr>
+            <w:tcW w:w="1580" w:type="dxa"/>
+          </w:tcPr>
+          <w:p>
+            <w:pPr>
+              <w:jc w:val="center"/>
+            </w:pPr>
+            <w:r>
+              <w:t>16</w:t>
+            </w:r>
+          </w:p>
+        </w:tc>
+        <w:tc>
+          <w:tcPr>
+            <w:tcW w:w="1524" w:type="dxa"/>
+          </w:tcPr>
+          <w:p>
+            <w:pPr>
+              <w:jc w:val="center"/>
+            </w:pPr>
+            <w:r>
+              <w:rPr>
+                <w:lang w:val="sr-Cyrl-RS"/>
+              </w:rPr>
+              <w:t>325</w:t>
+            </w:r>
+            <w:r>
+              <w:t>.</w:t>
+            </w:r>
+            <w:r>
+              <w:rPr>
+                <w:lang w:val="sr-Cyrl-RS"/>
+              </w:rPr>
+              <w:t>12</w:t>
+            </w:r>
+            <w:r>
+              <w:t>8</w:t>
+            </w:r>
+          </w:p>
+        </w:tc>
+        <w:tc>
+          <w:tcPr>
+            <w:tcW w:w="1368" w:type="dxa"/>
+          </w:tcPr>
+          <w:p>
+            <w:pPr>
+              <w:jc w:val="center"/>
+            </w:pPr>
+            <w:r>
+              <w:rPr>
+                <w:lang w:val="sr-Cyrl-RS"/>
+              </w:rPr>
+              <w:t>0.0040</w:t>
+            </w:r>
+            <w:r>
+              <w:t>2</w:t>
+            </w:r>
+          </w:p>
+        </w:tc>
+      </w:tr>
+      <w:tr>
+        <w:tc>
+          <w:tcPr>
+            <w:tcW w:w="1555" w:type="dxa"/>
+            <w:tcBorders>
+              <w:bottom w:val="single" w:sz="4" w:space="0" w:color="auto"/>
+            </w:tcBorders>
+          </w:tcPr>
+          <w:p>
+            <w:pPr>
+              <w:jc w:val="center"/>
+            </w:pPr>
+            <w:r>
+              <w:t>500</w:t>
+            </w:r>
+          </w:p>
+        </w:tc>
+        <w:tc>
+          <w:tcPr>
+            <w:tcW w:w="1580" w:type="dxa"/>
+            <w:tcBorders>
+              <w:bottom w:val="single" w:sz="4" w:space="0" w:color="auto"/>
+            </w:tcBorders>
+          </w:tcPr>
+          <w:p>
+            <w:pPr>
+              <w:jc w:val="center"/>
+            </w:pPr>
+            <w:r>
+              <w:t>800</w:t>
+            </w:r>
+          </w:p>
+        </w:tc>
+        <w:tc>
+          <w:tcPr>
+            <w:tcW w:w="1635" w:type="dxa"/>
+            <w:tcBorders>
+              <w:bottom w:val="single" w:sz="4" w:space="0" w:color="auto"/>
+            </w:tcBorders>
+          </w:tcPr>
+          <w:p>
+            <w:pPr>
+              <w:jc w:val="center"/>
+            </w:pPr>
+            <w:r>
+              <w:t>1000</w:t>
+            </w:r>
+          </w:p>
+        </w:tc>
+        <w:tc>
+          <w:tcPr>
+            <w:tcW w:w="1580" w:type="dxa"/>
+            <w:tcBorders>
+              <w:bottom w:val="single" w:sz="4" w:space="0" w:color="auto"/>
+            </w:tcBorders>
+          </w:tcPr>
+          <w:p>
+            <w:pPr>
+              <w:jc w:val="center"/>
+            </w:pPr>
+            <w:r>
+              <w:t>18</w:t>
+            </w:r>
+          </w:p>
+        </w:tc>
+        <w:tc>
+          <w:tcPr>
+            <w:tcW w:w="1524" w:type="dxa"/>
+            <w:tcBorders>
+              <w:bottom w:val="single" w:sz="4" w:space="0" w:color="auto"/>
+            </w:tcBorders>
+          </w:tcPr>
+          <w:p>
+            <w:pPr>
+              <w:jc w:val="center"/>
+            </w:pPr>
+            <w:r>
+              <w:rPr>
+                <w:lang w:val="sr-Cyrl-RS"/>
+              </w:rPr>
+              <w:t>347</w:t>
+            </w:r>
+            <w:r>
+              <w:rPr>
+                <w:lang w:val="sr-Cyrl-RS"/>
+              </w:rPr>
+              <w:t>.</w:t>
+            </w:r>
+            <w:r>
+              <w:rPr>
+                <w:lang w:val="sr-Cyrl-RS"/>
+              </w:rPr>
+              <w:t>78</w:t>
+            </w:r>
+            <w:r>
+              <w:t>8</w:t>
+            </w:r>
+          </w:p>
+        </w:tc>
+        <w:tc>
+          <w:tcPr>
+            <w:tcW w:w="1368" w:type="dxa"/>
+            <w:tcBorders>
+              <w:bottom w:val="single" w:sz="4" w:space="0" w:color="auto"/>
+            </w:tcBorders>
+          </w:tcPr>
+          <w:p>
+            <w:pPr>
+              <w:jc w:val="center"/>
+              <w:rPr>
+                <w:lang w:val="sr-Cyrl-RS"/>
+              </w:rPr>
+            </w:pPr>
+            <w:r>
+              <w:rPr>
+                <w:lang w:val="sr-Cyrl-RS"/>
+              </w:rPr>
+              <w:t>0.02104</w:t>
+            </w:r>
+          </w:p>
+        </w:tc>
+      </w:tr>
+      <w:bookmarkEnd w:id="1"/>
+    </w:tbl>
+    <w:p>
+      <w:pPr>
+        <w:rPr>
+          <w:lang w:val="sr-Cyrl-RS"/>
+        </w:rPr>
+      </w:pPr>
+    </w:p>
+    <w:p>
+      <w:pPr>
+        <w:jc w:val="center"/>
+      </w:pPr>
+    </w:p>
+    <w:p>
+      <w:pPr>
+        <w:pStyle w:val="Heading2"/>
+        <w:numPr>
+          <w:ilvl w:val="0"/>
+          <w:numId w:val="5"/>
+        </w:numPr>
+        <w:rPr>
+          <w:lang w:val="en-US"/>
+        </w:rPr>
+      </w:pPr>
+      <w:r>
+        <w:rPr>
+          <w:lang w:val="sr-Cyrl-RS"/>
+        </w:rPr>
+        <w:lastRenderedPageBreak/>
+        <w:t>Слабо скалирање</w:t>
+      </w:r>
+    </w:p>
+    <w:p/>
+    <w:p>
+      <w:pPr>
+        <w:jc w:val="center"/>
+      </w:pPr>
+      <w:r>
+        <w:drawing>
+          <wp:inline distT="0" distB="0" distL="0" distR="0" wp14:anchorId="61592FA7" wp14:editId="3585FB00">
+            <wp:extent cx="5463540" cy="3288656"/>
+            <wp:effectExtent l="0" t="0" r="0" b="0"/>
+            <wp:docPr id="2139622217" name="Picture 1"/>
+            <wp:cNvGraphicFramePr>
+              <a:graphicFrameLocks xmlns:a="http://schemas.openxmlformats.org/drawingml/2006/main" noChangeAspect="1"/>
+            </wp:cNvGraphicFramePr>
+            <a:graphic xmlns:a="http://schemas.openxmlformats.org/drawingml/2006/main">
+              <a:graphicData uri="http://schemas.openxmlformats.org/drawingml/2006/picture">
+                <pic:pic xmlns:pic="http://schemas.openxmlformats.org/drawingml/2006/picture">
+                  <pic:nvPicPr>
+                    <pic:cNvPr id="2139622217" name=""/>
+                    <pic:cNvPicPr/>
+                  </pic:nvPicPr>
+                  <pic:blipFill>
+                    <a:blip r:embed="rId9"/>
+                    <a:stretch>
+                      <a:fillRect/>
+                    </a:stretch>
+                  </pic:blipFill>
+                  <pic:spPr>
+                    <a:xfrm>
+                      <a:off x="0" y="0"/>
+                      <a:ext cx="5469834" cy="3292445"/>
+                    </a:xfrm>
+                    <a:prstGeom prst="rect">
+                      <a:avLst/>
+                    </a:prstGeom>
+                  </pic:spPr>
+                </pic:pic>
+              </a:graphicData>
+            </a:graphic>
+          </wp:inline>
+        </w:drawing>
+      </w:r>
+    </w:p>
+    <w:p/>
+    <w:tbl>
+      <w:tblPr>
+        <w:tblStyle w:val="TableGrid"/>
+        <w:tblW w:w="0" w:type="auto"/>
+        <w:tblBorders>
+          <w:top w:val="none" w:sz="0" w:space="0" w:color="auto"/>
+          <w:left w:val="none" w:sz="0" w:space="0" w:color="auto"/>
+          <w:bottom w:val="none" w:sz="0" w:space="0" w:color="auto"/>
+          <w:right w:val="none" w:sz="0" w:space="0" w:color="auto"/>
+          <w:insideH w:val="none" w:sz="0" w:space="0" w:color="auto"/>
+        </w:tblBorders>
+        <w:tblLook w:val="04A0" w:firstRow="1" w:lastRow="0" w:firstColumn="1" w:lastColumn="0" w:noHBand="0" w:noVBand="1"/>
+      </w:tblPr>
+      <w:tblGrid>
+        <w:gridCol w:w="1555"/>
+        <w:gridCol w:w="1580"/>
+        <w:gridCol w:w="1635"/>
+        <w:gridCol w:w="1580"/>
+        <w:gridCol w:w="1524"/>
+        <w:gridCol w:w="1368"/>
+      </w:tblGrid>
+      <w:tr>
+        <w:tc>
+          <w:tcPr>
+            <w:tcW w:w="1555" w:type="dxa"/>
+            <w:tcBorders>
+              <w:top w:val="single" w:sz="4" w:space="0" w:color="auto"/>
+              <w:bottom w:val="single" w:sz="4" w:space="0" w:color="auto"/>
+            </w:tcBorders>
+          </w:tcPr>
+          <w:p>
+            <w:pPr>
+              <w:jc w:val="center"/>
+              <w:rPr>
+                <w:b/>
+                <w:bCs/>
+                <w:lang w:val="sr-Cyrl-RS"/>
+              </w:rPr>
+            </w:pPr>
+            <w:r>
+              <w:rPr>
+                <w:b/>
+                <w:bCs/>
+                <w:lang w:val="sr-Cyrl-RS"/>
+              </w:rPr>
+              <w:t>висина</w:t>
+            </w:r>
+          </w:p>
+        </w:tc>
+        <w:tc>
+          <w:tcPr>
+            <w:tcW w:w="1580" w:type="dxa"/>
+            <w:tcBorders>
+              <w:top w:val="single" w:sz="4" w:space="0" w:color="auto"/>
+              <w:bottom w:val="single" w:sz="4" w:space="0" w:color="auto"/>
+            </w:tcBorders>
+          </w:tcPr>
+          <w:p>
+            <w:pPr>
+              <w:jc w:val="center"/>
+              <w:rPr>
+                <w:b/>
+                <w:bCs/>
+                <w:lang w:val="sr-Cyrl-RS"/>
+              </w:rPr>
+            </w:pPr>
+            <w:r>
+              <w:rPr>
+                <w:b/>
+                <w:bCs/>
+                <w:lang w:val="sr-Cyrl-RS"/>
+              </w:rPr>
+              <w:t>ширина</w:t>
+            </w:r>
+          </w:p>
+        </w:tc>
+        <w:tc>
+          <w:tcPr>
+            <w:tcW w:w="1635" w:type="dxa"/>
+            <w:tcBorders>
+              <w:top w:val="single" w:sz="4" w:space="0" w:color="auto"/>
+              <w:bottom w:val="single" w:sz="4" w:space="0" w:color="auto"/>
+            </w:tcBorders>
+          </w:tcPr>
+          <w:p>
+            <w:pPr>
+              <w:jc w:val="center"/>
+              <w:rPr>
+                <w:b/>
+                <w:bCs/>
+                <w:lang w:val="sr-Cyrl-RS"/>
+              </w:rPr>
+            </w:pPr>
+            <w:r>
+              <w:rPr>
+                <w:b/>
+                <w:bCs/>
+                <w:lang w:val="sr-Cyrl-RS"/>
+              </w:rPr>
+              <w:t>бр. итерација</w:t>
+            </w:r>
+          </w:p>
+        </w:tc>
+        <w:tc>
+          <w:tcPr>
+            <w:tcW w:w="1580" w:type="dxa"/>
+            <w:tcBorders>
+              <w:top w:val="single" w:sz="4" w:space="0" w:color="auto"/>
+              <w:bottom w:val="single" w:sz="4" w:space="0" w:color="auto"/>
+            </w:tcBorders>
+          </w:tcPr>
+          <w:p>
+            <w:pPr>
+              <w:jc w:val="center"/>
+              <w:rPr>
+                <w:b/>
+                <w:bCs/>
+                <w:lang w:val="sr-Cyrl-RS"/>
+              </w:rPr>
+            </w:pPr>
+            <w:r>
+              <w:rPr>
+                <w:b/>
+                <w:bCs/>
+                <w:lang w:val="sr-Cyrl-RS"/>
+              </w:rPr>
+              <w:t>бр. процеса</w:t>
+            </w:r>
+          </w:p>
+        </w:tc>
+        <w:tc>
+          <w:tcPr>
+            <w:tcW w:w="1524" w:type="dxa"/>
+            <w:tcBorders>
+              <w:top w:val="single" w:sz="4" w:space="0" w:color="auto"/>
+              <w:bottom w:val="single" w:sz="4" w:space="0" w:color="auto"/>
+            </w:tcBorders>
+          </w:tcPr>
+          <w:p>
+            <w:pPr>
+              <w:jc w:val="center"/>
+              <w:rPr>
+                <w:b/>
+                <w:bCs/>
+              </w:rPr>
+            </w:pPr>
+            <w:r>
+              <w:rPr>
+                <w:b/>
+                <w:bCs/>
+                <w:lang w:val="sr-Cyrl-RS"/>
+              </w:rPr>
+              <w:t>време (s)</w:t>
+            </w:r>
+          </w:p>
+        </w:tc>
+        <w:tc>
+          <w:tcPr>
+            <w:tcW w:w="1368" w:type="dxa"/>
+            <w:tcBorders>
+              <w:top w:val="single" w:sz="4" w:space="0" w:color="auto"/>
+              <w:bottom w:val="single" w:sz="4" w:space="0" w:color="auto"/>
+            </w:tcBorders>
+          </w:tcPr>
+          <w:p>
+            <w:pPr>
+              <w:jc w:val="center"/>
+              <w:rPr>
+                <w:b/>
+                <w:bCs/>
+                <w:lang w:val="sr-Cyrl-RS"/>
+              </w:rPr>
+            </w:pPr>
+            <w:r>
+              <w:rPr>
+                <w:b/>
+                <w:bCs/>
+                <w:lang w:val="sr-Cyrl-RS"/>
+              </w:rPr>
+              <w:t>стандардна девијација</w:t>
+            </w:r>
+          </w:p>
+        </w:tc>
+      </w:tr>
+      <w:tr>
+        <w:tc>
+          <w:tcPr>
+            <w:tcW w:w="1555" w:type="dxa"/>
+            <w:tcBorders>
+              <w:top w:val="single" w:sz="4" w:space="0" w:color="auto"/>
+            </w:tcBorders>
+          </w:tcPr>
+          <w:p>
+            <w:pPr>
+              <w:jc w:val="center"/>
+              <w:rPr>
+                <w:lang w:val="sr-Cyrl-RS"/>
+              </w:rPr>
+            </w:pPr>
+            <w:r>
+              <w:rPr>
+                <w:lang w:val="sr-Cyrl-RS"/>
+              </w:rPr>
+              <w:t>500</w:t>
+            </w:r>
+          </w:p>
+        </w:tc>
+        <w:tc>
+          <w:tcPr>
+            <w:tcW w:w="1580" w:type="dxa"/>
+            <w:tcBorders>
+              <w:top w:val="single" w:sz="4" w:space="0" w:color="auto"/>
+            </w:tcBorders>
+          </w:tcPr>
+          <w:p>
+            <w:pPr>
+              <w:jc w:val="center"/>
+              <w:rPr>
+                <w:lang w:val="sr-Cyrl-RS"/>
+              </w:rPr>
+            </w:pPr>
+            <w:r>
+              <w:rPr>
+                <w:lang w:val="sr-Cyrl-RS"/>
+              </w:rPr>
+              <w:t>800</w:t>
+            </w:r>
+          </w:p>
+        </w:tc>
+        <w:tc>
+          <w:tcPr>
+            <w:tcW w:w="1635" w:type="dxa"/>
+            <w:tcBorders>
+              <w:top w:val="single" w:sz="4" w:space="0" w:color="auto"/>
+            </w:tcBorders>
+          </w:tcPr>
+          <w:p>
+            <w:pPr>
+              <w:jc w:val="center"/>
+              <w:rPr>
+                <w:lang w:val="sr-Cyrl-RS"/>
+              </w:rPr>
+            </w:pPr>
+            <w:r>
+              <w:rPr>
+                <w:lang w:val="sr-Cyrl-RS"/>
+              </w:rPr>
+              <w:t>1000</w:t>
+            </w:r>
+          </w:p>
+        </w:tc>
+        <w:tc>
+          <w:tcPr>
+            <w:tcW w:w="1580" w:type="dxa"/>
+            <w:tcBorders>
+              <w:top w:val="single" w:sz="4" w:space="0" w:color="auto"/>
+            </w:tcBorders>
+          </w:tcPr>
+          <w:p>
+            <w:pPr>
+              <w:jc w:val="center"/>
+              <w:rPr>
+                <w:lang w:val="sr-Cyrl-RS"/>
+              </w:rPr>
+            </w:pPr>
+            <w:r>
+              <w:rPr>
+                <w:lang w:val="sr-Cyrl-RS"/>
+              </w:rPr>
+              <w:t>1</w:t>
+            </w:r>
+          </w:p>
+        </w:tc>
+        <w:tc>
+          <w:tcPr>
+            <w:tcW w:w="1524" w:type="dxa"/>
+            <w:tcBorders>
+              <w:top w:val="single" w:sz="4" w:space="0" w:color="auto"/>
+            </w:tcBorders>
+          </w:tcPr>
+          <w:p>
+            <w:pPr>
+              <w:jc w:val="center"/>
+            </w:pPr>
+            <w:r>
+              <w:t>0.</w:t>
+            </w:r>
+            <w:r>
+              <w:rPr>
+                <w:lang w:val="sr-Cyrl-RS"/>
+              </w:rPr>
+              <w:t>63</w:t>
+            </w:r>
+            <w:r>
+              <w:rPr>
+                <w:lang w:val="sr-Cyrl-RS"/>
+              </w:rPr>
+              <w:t>25</w:t>
+            </w:r>
+          </w:p>
+        </w:tc>
+        <w:tc>
+          <w:tcPr>
+            <w:tcW w:w="1368" w:type="dxa"/>
+            <w:tcBorders>
+              <w:top w:val="single" w:sz="4" w:space="0" w:color="auto"/>
+            </w:tcBorders>
+          </w:tcPr>
+          <w:p>
+            <w:pPr>
+              <w:jc w:val="center"/>
+              <w:rPr>
+                <w:lang w:val="sr-Cyrl-RS"/>
+              </w:rPr>
+            </w:pPr>
+            <w:r>
+              <w:rPr>
+                <w:lang w:val="sr-Cyrl-RS"/>
+              </w:rPr>
+              <w:t>0.0104</w:t>
+            </w:r>
+            <w:r>
+              <w:rPr>
+                <w:lang w:val="sr-Cyrl-RS"/>
+              </w:rPr>
+              <w:t>3</w:t>
+            </w:r>
+          </w:p>
+        </w:tc>
+      </w:tr>
+      <w:tr>
+        <w:tc>
+          <w:tcPr>
+            <w:tcW w:w="1555" w:type="dxa"/>
+          </w:tcPr>
+          <w:p>
+            <w:pPr>
+              <w:jc w:val="center"/>
+              <w:rPr>
+                <w:lang w:val="sr-Cyrl-RS"/>
+              </w:rPr>
+            </w:pPr>
+            <w:r>
+              <w:rPr>
+                <w:lang w:val="sr-Cyrl-RS"/>
+              </w:rPr>
+              <w:t>10</w:t>
+            </w:r>
+            <w:r>
+              <w:t>00</w:t>
+            </w:r>
+          </w:p>
+        </w:tc>
+        <w:tc>
+          <w:tcPr>
+            <w:tcW w:w="1580" w:type="dxa"/>
+          </w:tcPr>
+          <w:p>
+            <w:pPr>
+              <w:jc w:val="center"/>
+              <w:rPr>
+                <w:lang w:val="sr-Cyrl-RS"/>
+              </w:rPr>
+            </w:pPr>
+            <w:r>
+              <w:t>800</w:t>
+            </w:r>
+          </w:p>
+        </w:tc>
+        <w:tc>
+          <w:tcPr>
+            <w:tcW w:w="1635" w:type="dxa"/>
+          </w:tcPr>
+          <w:p>
+            <w:pPr>
+              <w:jc w:val="center"/>
+              <w:rPr>
+                <w:lang w:val="sr-Cyrl-RS"/>
+              </w:rPr>
+            </w:pPr>
+            <w:r>
+              <w:t>1000</w:t>
+            </w:r>
+          </w:p>
+        </w:tc>
+        <w:tc>
+          <w:tcPr>
+            <w:tcW w:w="1580" w:type="dxa"/>
+          </w:tcPr>
+          <w:p>
+            <w:pPr>
+              <w:jc w:val="center"/>
+            </w:pPr>
+            <w:r>
+              <w:t>2</w:t>
+            </w:r>
+          </w:p>
+        </w:tc>
+        <w:tc>
+          <w:tcPr>
+            <w:tcW w:w="1524" w:type="dxa"/>
+          </w:tcPr>
+          <w:p>
+            <w:pPr>
+              <w:jc w:val="center"/>
+            </w:pPr>
+            <w:r>
+              <w:t>0.</w:t>
+            </w:r>
+            <w:r>
+              <w:rPr>
+                <w:lang w:val="sr-Cyrl-RS"/>
+              </w:rPr>
+              <w:t>9164</w:t>
+            </w:r>
+          </w:p>
+        </w:tc>
+        <w:tc>
+          <w:tcPr>
+            <w:tcW w:w="1368" w:type="dxa"/>
+          </w:tcPr>
+          <w:p>
+            <w:pPr>
+              <w:jc w:val="center"/>
+            </w:pPr>
+            <w:r>
+              <w:t>0.006</w:t>
+            </w:r>
+            <w:r>
+              <w:rPr>
+                <w:lang w:val="sr-Cyrl-RS"/>
+              </w:rPr>
+              <w:t>3</w:t>
+            </w:r>
+          </w:p>
+        </w:tc>
+      </w:tr>
+      <w:tr>
+        <w:tc>
+          <w:tcPr>
+            <w:tcW w:w="1555" w:type="dxa"/>
+          </w:tcPr>
+          <w:p>
+            <w:pPr>
+              <w:jc w:val="center"/>
+              <w:rPr>
+                <w:lang w:val="sr-Cyrl-RS"/>
+              </w:rPr>
+            </w:pPr>
+            <w:r>
+              <w:rPr>
+                <w:lang w:val="sr-Cyrl-RS"/>
+              </w:rPr>
+              <w:t>20</w:t>
+            </w:r>
+            <w:r>
+              <w:t>00</w:t>
+            </w:r>
+          </w:p>
+        </w:tc>
+        <w:tc>
+          <w:tcPr>
+            <w:tcW w:w="1580" w:type="dxa"/>
+          </w:tcPr>
+          <w:p>
+            <w:pPr>
+              <w:jc w:val="center"/>
+              <w:rPr>
+                <w:lang w:val="sr-Cyrl-RS"/>
+              </w:rPr>
+            </w:pPr>
+            <w:r>
+              <w:t>800</w:t>
+            </w:r>
+          </w:p>
+        </w:tc>
+        <w:tc>
+          <w:tcPr>
+            <w:tcW w:w="1635" w:type="dxa"/>
+          </w:tcPr>
+          <w:p>
+            <w:pPr>
+              <w:jc w:val="center"/>
+              <w:rPr>
+                <w:lang w:val="sr-Cyrl-RS"/>
+              </w:rPr>
+            </w:pPr>
+            <w:r>
+              <w:t>1000</w:t>
+            </w:r>
+          </w:p>
+        </w:tc>
+        <w:tc>
+          <w:tcPr>
+            <w:tcW w:w="1580" w:type="dxa"/>
+          </w:tcPr>
+          <w:p>
+            <w:pPr>
+              <w:jc w:val="center"/>
+            </w:pPr>
+            <w:r>
+              <w:t>4</w:t>
+            </w:r>
+          </w:p>
+        </w:tc>
+        <w:tc>
+          <w:tcPr>
+            <w:tcW w:w="1524" w:type="dxa"/>
+          </w:tcPr>
+          <w:p>
+            <w:pPr>
+              <w:jc w:val="center"/>
+            </w:pPr>
+            <w:r>
+              <w:rPr>
+                <w:lang w:val="sr-Cyrl-RS"/>
+              </w:rPr>
+              <w:t>1</w:t>
+            </w:r>
+            <w:r>
+              <w:t>.</w:t>
+            </w:r>
+            <w:r>
+              <w:rPr>
+                <w:lang w:val="sr-Cyrl-RS"/>
+              </w:rPr>
+              <w:t>5516</w:t>
+            </w:r>
+          </w:p>
+        </w:tc>
+        <w:tc>
+          <w:tcPr>
+            <w:tcW w:w="1368" w:type="dxa"/>
+          </w:tcPr>
+          <w:p>
+            <w:pPr>
+              <w:jc w:val="center"/>
+            </w:pPr>
+            <w:r>
+              <w:rPr>
+                <w:lang w:val="sr-Cyrl-RS"/>
+              </w:rPr>
+              <w:t>0.154</w:t>
+            </w:r>
+            <w:r>
+              <w:t>3</w:t>
+            </w:r>
+          </w:p>
+        </w:tc>
+      </w:tr>
+      <w:tr>
+        <w:tc>
+          <w:tcPr>
+            <w:tcW w:w="1555" w:type="dxa"/>
+          </w:tcPr>
+          <w:p>
+            <w:pPr>
+              <w:jc w:val="center"/>
+              <w:rPr>
+                <w:lang w:val="sr-Cyrl-RS"/>
+              </w:rPr>
+            </w:pPr>
+            <w:r>
+              <w:rPr>
+                <w:lang w:val="sr-Cyrl-RS"/>
+              </w:rPr>
+              <w:t>30</w:t>
+            </w:r>
+            <w:r>
+              <w:t>00</w:t>
+            </w:r>
+          </w:p>
+        </w:tc>
+        <w:tc>
+          <w:tcPr>
+            <w:tcW w:w="1580" w:type="dxa"/>
+          </w:tcPr>
+          <w:p>
+            <w:pPr>
+              <w:jc w:val="center"/>
+              <w:rPr>
+                <w:lang w:val="sr-Cyrl-RS"/>
+              </w:rPr>
+            </w:pPr>
+            <w:r>
+              <w:t>800</w:t>
+            </w:r>
+          </w:p>
+        </w:tc>
+        <w:tc>
+          <w:tcPr>
+            <w:tcW w:w="1635" w:type="dxa"/>
+          </w:tcPr>
+          <w:p>
+            <w:pPr>
+              <w:jc w:val="center"/>
+              <w:rPr>
+                <w:lang w:val="sr-Cyrl-RS"/>
+              </w:rPr>
+            </w:pPr>
+            <w:r>
+              <w:t>1000</w:t>
+            </w:r>
+          </w:p>
+        </w:tc>
+        <w:tc>
+          <w:tcPr>
+            <w:tcW w:w="1580" w:type="dxa"/>
+          </w:tcPr>
+          <w:p>
+            <w:pPr>
+              <w:jc w:val="center"/>
+            </w:pPr>
+            <w:r>
+              <w:t>6</w:t>
+            </w:r>
+          </w:p>
+        </w:tc>
+        <w:tc>
+          <w:tcPr>
+            <w:tcW w:w="1524" w:type="dxa"/>
+          </w:tcPr>
+          <w:p>
+            <w:pPr>
+              <w:jc w:val="center"/>
+            </w:pPr>
+            <w:r>
+              <w:rPr>
+                <w:lang w:val="sr-Cyrl-RS"/>
+              </w:rPr>
+              <w:t>2</w:t>
+            </w:r>
+            <w:r>
+              <w:t>.</w:t>
+            </w:r>
+            <w:r>
+              <w:rPr>
+                <w:lang w:val="sr-Cyrl-RS"/>
+              </w:rPr>
+              <w:t>0921</w:t>
+            </w:r>
+          </w:p>
+        </w:tc>
+        <w:tc>
+          <w:tcPr>
+            <w:tcW w:w="1368" w:type="dxa"/>
+          </w:tcPr>
+          <w:p>
+            <w:pPr>
+              <w:jc w:val="center"/>
+              <w:rPr>
+                <w:lang w:val="sr-Cyrl-RS"/>
+              </w:rPr>
+            </w:pPr>
+            <w:r>
+              <w:rPr>
+                <w:lang w:val="sr-Cyrl-RS"/>
+              </w:rPr>
+              <w:t>0.03999</w:t>
+            </w:r>
+          </w:p>
+        </w:tc>
+      </w:tr>
+      <w:tr>
+        <w:tc>
+          <w:tcPr>
+            <w:tcW w:w="1555" w:type="dxa"/>
+          </w:tcPr>
+          <w:p>
+            <w:pPr>
+              <w:jc w:val="center"/>
+              <w:rPr>
+                <w:lang w:val="sr-Cyrl-RS"/>
+              </w:rPr>
+            </w:pPr>
+            <w:r>
+              <w:rPr>
+                <w:lang w:val="sr-Cyrl-RS"/>
+              </w:rPr>
+              <w:t>40</w:t>
+            </w:r>
+            <w:r>
+              <w:t>00</w:t>
+            </w:r>
+          </w:p>
+        </w:tc>
+        <w:tc>
+          <w:tcPr>
+            <w:tcW w:w="1580" w:type="dxa"/>
+          </w:tcPr>
+          <w:p>
+            <w:pPr>
+              <w:jc w:val="center"/>
+              <w:rPr>
+                <w:lang w:val="sr-Cyrl-RS"/>
+              </w:rPr>
+            </w:pPr>
+            <w:r>
+              <w:t>800</w:t>
+            </w:r>
+          </w:p>
+        </w:tc>
+        <w:tc>
+          <w:tcPr>
+            <w:tcW w:w="1635" w:type="dxa"/>
+          </w:tcPr>
+          <w:p>
+            <w:pPr>
+              <w:jc w:val="center"/>
+              <w:rPr>
+                <w:lang w:val="sr-Cyrl-RS"/>
+              </w:rPr>
+            </w:pPr>
+            <w:r>
+              <w:t>1000</w:t>
+            </w:r>
+          </w:p>
+        </w:tc>
+        <w:tc>
+          <w:tcPr>
+            <w:tcW w:w="1580" w:type="dxa"/>
+          </w:tcPr>
+          <w:p>
+            <w:pPr>
+              <w:jc w:val="center"/>
+            </w:pPr>
+            <w:r>
+              <w:t>8</w:t>
+            </w:r>
+          </w:p>
+        </w:tc>
+        <w:tc>
+          <w:tcPr>
+            <w:tcW w:w="1524" w:type="dxa"/>
+          </w:tcPr>
+          <w:p>
+            <w:pPr>
+              <w:jc w:val="center"/>
+            </w:pPr>
+            <w:r>
+              <w:rPr>
+                <w:lang w:val="sr-Cyrl-RS"/>
+              </w:rPr>
+              <w:t>2</w:t>
+            </w:r>
+            <w:r>
+              <w:t>.</w:t>
+            </w:r>
+            <w:r>
+              <w:rPr>
+                <w:lang w:val="sr-Cyrl-RS"/>
+              </w:rPr>
+              <w:t>656</w:t>
+            </w:r>
+            <w:r>
+              <w:t>5</w:t>
+            </w:r>
+          </w:p>
+        </w:tc>
+        <w:tc>
+          <w:tcPr>
+            <w:tcW w:w="1368" w:type="dxa"/>
+          </w:tcPr>
+          <w:p>
+            <w:pPr>
+              <w:jc w:val="center"/>
+            </w:pPr>
+            <w:r>
+              <w:rPr>
+                <w:lang w:val="sr-Cyrl-RS"/>
+              </w:rPr>
+              <w:t>0.0306</w:t>
+            </w:r>
+            <w:r>
+              <w:t>5</w:t>
+            </w:r>
+          </w:p>
+        </w:tc>
+      </w:tr>
+      <w:tr>
+        <w:tc>
+          <w:tcPr>
+            <w:tcW w:w="1555" w:type="dxa"/>
+            <w:tcBorders>
+              <w:bottom w:val="nil"/>
+            </w:tcBorders>
+          </w:tcPr>
+          <w:p>
+            <w:pPr>
+              <w:jc w:val="center"/>
+              <w:rPr>
+                <w:lang w:val="sr-Cyrl-RS"/>
+              </w:rPr>
+            </w:pPr>
+            <w:r>
+              <w:rPr>
+                <w:lang w:val="sr-Cyrl-RS"/>
+              </w:rPr>
+              <w:t>60</w:t>
+            </w:r>
+            <w:r>
+              <w:t>00</w:t>
+            </w:r>
+          </w:p>
+        </w:tc>
+        <w:tc>
+          <w:tcPr>
+            <w:tcW w:w="1580" w:type="dxa"/>
+            <w:tcBorders>
+              <w:bottom w:val="nil"/>
+            </w:tcBorders>
+          </w:tcPr>
+          <w:p>
+            <w:pPr>
+              <w:jc w:val="center"/>
+              <w:rPr>
+                <w:lang w:val="sr-Cyrl-RS"/>
+              </w:rPr>
+            </w:pPr>
+            <w:r>
+              <w:t>800</w:t>
+            </w:r>
+          </w:p>
+        </w:tc>
+        <w:tc>
+          <w:tcPr>
+            <w:tcW w:w="1635" w:type="dxa"/>
+            <w:tcBorders>
+              <w:bottom w:val="nil"/>
+            </w:tcBorders>
+          </w:tcPr>
+          <w:p>
+            <w:pPr>
+              <w:jc w:val="center"/>
+              <w:rPr>
+                <w:lang w:val="sr-Cyrl-RS"/>
+              </w:rPr>
+            </w:pPr>
+            <w:r>
+              <w:t>1000</w:t>
+            </w:r>
+          </w:p>
+        </w:tc>
+        <w:tc>
+          <w:tcPr>
+            <w:tcW w:w="1580" w:type="dxa"/>
+            <w:tcBorders>
+              <w:bottom w:val="nil"/>
+            </w:tcBorders>
+          </w:tcPr>
+          <w:p>
+            <w:pPr>
+              <w:jc w:val="center"/>
+            </w:pPr>
+            <w:r>
+              <w:t>12</w:t>
+            </w:r>
+          </w:p>
+        </w:tc>
+        <w:tc>
+          <w:tcPr>
+            <w:tcW w:w="1524" w:type="dxa"/>
+            <w:tcBorders>
+              <w:bottom w:val="nil"/>
+            </w:tcBorders>
+          </w:tcPr>
+          <w:p>
+            <w:pPr>
+              <w:jc w:val="center"/>
+            </w:pPr>
+            <w:r>
+              <w:rPr>
+                <w:lang w:val="sr-Cyrl-RS"/>
+              </w:rPr>
+              <w:t>3</w:t>
+            </w:r>
+            <w:r>
+              <w:t>.</w:t>
+            </w:r>
+            <w:r>
+              <w:rPr>
+                <w:lang w:val="sr-Cyrl-RS"/>
+              </w:rPr>
+              <w:t>8464</w:t>
+            </w:r>
+          </w:p>
+        </w:tc>
+        <w:tc>
+          <w:tcPr>
+            <w:tcW w:w="1368" w:type="dxa"/>
+            <w:tcBorders>
+              <w:bottom w:val="nil"/>
+            </w:tcBorders>
+          </w:tcPr>
+          <w:p>
+            <w:pPr>
+              <w:jc w:val="center"/>
+            </w:pPr>
+            <w:r>
+              <w:rPr>
+                <w:lang w:val="sr-Cyrl-RS"/>
+              </w:rPr>
+              <w:t>0.02506</w:t>
+            </w:r>
+          </w:p>
+        </w:tc>
+      </w:tr>
+      <w:tr>
+        <w:tc>
+          <w:tcPr>
+            <w:tcW w:w="1555" w:type="dxa"/>
+          </w:tcPr>
+          <w:p>
+            <w:pPr>
+              <w:jc w:val="center"/>
+              <w:rPr>
+                <w:lang w:val="sr-Cyrl-RS"/>
+              </w:rPr>
+            </w:pPr>
+            <w:r>
+              <w:rPr>
+                <w:lang w:val="sr-Cyrl-RS"/>
+              </w:rPr>
+              <w:t>80</w:t>
+            </w:r>
+            <w:r>
+              <w:t>00</w:t>
+            </w:r>
+          </w:p>
+        </w:tc>
+        <w:tc>
+          <w:tcPr>
+            <w:tcW w:w="1580" w:type="dxa"/>
+          </w:tcPr>
+          <w:p>
+            <w:pPr>
+              <w:jc w:val="center"/>
+              <w:rPr>
+                <w:lang w:val="sr-Cyrl-RS"/>
+              </w:rPr>
+            </w:pPr>
+            <w:r>
+              <w:t>800</w:t>
+            </w:r>
+          </w:p>
+        </w:tc>
+        <w:tc>
+          <w:tcPr>
+            <w:tcW w:w="1635" w:type="dxa"/>
+          </w:tcPr>
+          <w:p>
+            <w:pPr>
+              <w:jc w:val="center"/>
+              <w:rPr>
+                <w:lang w:val="sr-Cyrl-RS"/>
+              </w:rPr>
+            </w:pPr>
+            <w:r>
+              <w:t>1000</w:t>
+            </w:r>
+          </w:p>
+        </w:tc>
+        <w:tc>
+          <w:tcPr>
+            <w:tcW w:w="1580" w:type="dxa"/>
+          </w:tcPr>
+          <w:p>
+            <w:pPr>
+              <w:jc w:val="center"/>
+            </w:pPr>
+            <w:r>
+              <w:t>16</w:t>
+            </w:r>
+          </w:p>
+        </w:tc>
+        <w:tc>
+          <w:tcPr>
+            <w:tcW w:w="1524" w:type="dxa"/>
+          </w:tcPr>
+          <w:p>
+            <w:pPr>
+              <w:jc w:val="center"/>
+            </w:pPr>
+            <w:r>
+              <w:rPr>
+                <w:lang w:val="sr-Cyrl-RS"/>
+              </w:rPr>
+              <w:t>5</w:t>
+            </w:r>
+            <w:r>
+              <w:t>.</w:t>
+            </w:r>
+            <w:r>
+              <w:rPr>
+                <w:lang w:val="sr-Cyrl-RS"/>
+              </w:rPr>
+              <w:t>0901</w:t>
+            </w:r>
+          </w:p>
+        </w:tc>
+        <w:tc>
+          <w:tcPr>
+            <w:tcW w:w="1368" w:type="dxa"/>
+          </w:tcPr>
+          <w:p>
+            <w:pPr>
+              <w:jc w:val="center"/>
+            </w:pPr>
+            <w:r>
+              <w:rPr>
+                <w:lang w:val="sr-Cyrl-RS"/>
+              </w:rPr>
+              <w:t>0.0544</w:t>
+            </w:r>
+            <w:r>
+              <w:t>2</w:t>
+            </w:r>
+          </w:p>
+        </w:tc>
+      </w:tr>
+      <w:tr>
+        <w:tc>
+          <w:tcPr>
+            <w:tcW w:w="1555" w:type="dxa"/>
+            <w:tcBorders>
+              <w:bottom w:val="single" w:sz="4" w:space="0" w:color="auto"/>
+            </w:tcBorders>
+          </w:tcPr>
+          <w:p>
+            <w:pPr>
+              <w:jc w:val="center"/>
+            </w:pPr>
+            <w:r>
+              <w:rPr>
+                <w:lang w:val="sr-Cyrl-RS"/>
+              </w:rPr>
+              <w:t>100</w:t>
+            </w:r>
+            <w:r>
+              <w:t>00</w:t>
+            </w:r>
+          </w:p>
+        </w:tc>
+        <w:tc>
+          <w:tcPr>
+            <w:tcW w:w="1580" w:type="dxa"/>
+            <w:tcBorders>
+              <w:bottom w:val="single" w:sz="4" w:space="0" w:color="auto"/>
+            </w:tcBorders>
+          </w:tcPr>
+          <w:p>
+            <w:pPr>
+              <w:jc w:val="center"/>
+            </w:pPr>
+            <w:r>
+              <w:t>800</w:t>
+            </w:r>
+          </w:p>
+        </w:tc>
+        <w:tc>
+          <w:tcPr>
+            <w:tcW w:w="1635" w:type="dxa"/>
+            <w:tcBorders>
+              <w:bottom w:val="single" w:sz="4" w:space="0" w:color="auto"/>
+            </w:tcBorders>
+          </w:tcPr>
+          <w:p>
+            <w:pPr>
+              <w:jc w:val="center"/>
+            </w:pPr>
+            <w:r>
+              <w:t>1000</w:t>
+            </w:r>
+          </w:p>
+        </w:tc>
+        <w:tc>
+          <w:tcPr>
+            <w:tcW w:w="1580" w:type="dxa"/>
+            <w:tcBorders>
+              <w:bottom w:val="single" w:sz="4" w:space="0" w:color="auto"/>
+            </w:tcBorders>
+          </w:tcPr>
+          <w:p>
+            <w:pPr>
+              <w:jc w:val="center"/>
+            </w:pPr>
+            <w:r>
+              <w:t>18</w:t>
+            </w:r>
+          </w:p>
+        </w:tc>
+        <w:tc>
+          <w:tcPr>
+            <w:tcW w:w="1524" w:type="dxa"/>
+            <w:tcBorders>
+              <w:bottom w:val="single" w:sz="4" w:space="0" w:color="auto"/>
+            </w:tcBorders>
+          </w:tcPr>
+          <w:p>
+            <w:pPr>
+              <w:jc w:val="center"/>
+            </w:pPr>
+            <w:r>
+              <w:t>6.9013</w:t>
+            </w:r>
+          </w:p>
+        </w:tc>
+        <w:tc>
+          <w:tcPr>
+            <w:tcW w:w="1368" w:type="dxa"/>
+            <w:tcBorders>
+              <w:bottom w:val="single" w:sz="4" w:space="0" w:color="auto"/>
+            </w:tcBorders>
+          </w:tcPr>
+          <w:p>
+            <w:pPr>
+              <w:jc w:val="center"/>
+            </w:pPr>
+            <w:r>
+              <w:rPr>
+                <w:lang w:val="sr-Cyrl-RS"/>
+              </w:rPr>
+              <w:t>0.2803</w:t>
+            </w:r>
+            <w:r>
+              <w:t>8</w:t>
+            </w:r>
+          </w:p>
+        </w:tc>
+      </w:tr>
+    </w:tbl>
+    <w:p/>
+    <w:p>
+      <w:pPr>
+        <w:jc w:val="center"/>
+      </w:pPr>
+    </w:p>
     <w:sectPr>
+      <w:type w:val="continuous"/>
       <w:pgSz w:w="11906" w:h="16838" w:code="9"/>
       <w:pgMar w:top="547" w:right="1440" w:bottom="1440" w:left="1440" w:header="720" w:footer="720" w:gutter="0"/>
       <w:cols w:space="720"/>
@@ -534,6 +3553,92 @@
     </w:lvl>
   </w:abstractNum>
   <w:abstractNum w:abstractNumId="1" w15:restartNumberingAfterBreak="0">
+    <w:nsid w:val="324C389E"/>
+    <w:multiLevelType w:val="hybridMultilevel"/>
+    <w:tmpl w:val="D200DC1A"/>
+    <w:lvl w:ilvl="0" w:tplc="0409000F">
+      <w:start w:val="1"/>
+      <w:numFmt w:val="decimal"/>
+      <w:lvlText w:val="%1."/>
+      <w:lvlJc w:val="left"/>
+      <w:pPr>
+        <w:ind w:left="720" w:hanging="360"/>
+      </w:pPr>
+    </w:lvl>
+    <w:lvl w:ilvl="1" w:tplc="04090019" w:tentative="1">
+      <w:start w:val="1"/>
+      <w:numFmt w:val="lowerLetter"/>
+      <w:lvlText w:val="%2."/>
+      <w:lvlJc w:val="left"/>
+      <w:pPr>
+        <w:ind w:left="1440" w:hanging="360"/>
+      </w:pPr>
+    </w:lvl>
+    <w:lvl w:ilvl="2" w:tplc="0409001B" w:tentative="1">
+      <w:start w:val="1"/>
+      <w:numFmt w:val="lowerRoman"/>
+      <w:lvlText w:val="%3."/>
+      <w:lvlJc w:val="right"/>
+      <w:pPr>
+        <w:ind w:left="2160" w:hanging="180"/>
+      </w:pPr>
+    </w:lvl>
+    <w:lvl w:ilvl="3" w:tplc="0409000F" w:tentative="1">
+      <w:start w:val="1"/>
+      <w:numFmt w:val="decimal"/>
+      <w:lvlText w:val="%4."/>
+      <w:lvlJc w:val="left"/>
+      <w:pPr>
+        <w:ind w:left="2880" w:hanging="360"/>
+      </w:pPr>
+    </w:lvl>
+    <w:lvl w:ilvl="4" w:tplc="04090019" w:tentative="1">
+      <w:start w:val="1"/>
+      <w:numFmt w:val="lowerLetter"/>
+      <w:lvlText w:val="%5."/>
+      <w:lvlJc w:val="left"/>
+      <w:pPr>
+        <w:ind w:left="3600" w:hanging="360"/>
+      </w:pPr>
+    </w:lvl>
+    <w:lvl w:ilvl="5" w:tplc="0409001B" w:tentative="1">
+      <w:start w:val="1"/>
+      <w:numFmt w:val="lowerRoman"/>
+      <w:lvlText w:val="%6."/>
+      <w:lvlJc w:val="right"/>
+      <w:pPr>
+        <w:ind w:left="4320" w:hanging="180"/>
+      </w:pPr>
+    </w:lvl>
+    <w:lvl w:ilvl="6" w:tplc="0409000F" w:tentative="1">
+      <w:start w:val="1"/>
+      <w:numFmt w:val="decimal"/>
+      <w:lvlText w:val="%7."/>
+      <w:lvlJc w:val="left"/>
+      <w:pPr>
+        <w:ind w:left="5040" w:hanging="360"/>
+      </w:pPr>
+    </w:lvl>
+    <w:lvl w:ilvl="7" w:tplc="04090019" w:tentative="1">
+      <w:start w:val="1"/>
+      <w:numFmt w:val="lowerLetter"/>
+      <w:lvlText w:val="%8."/>
+      <w:lvlJc w:val="left"/>
+      <w:pPr>
+        <w:ind w:left="5760" w:hanging="360"/>
+      </w:pPr>
+    </w:lvl>
+    <w:lvl w:ilvl="8" w:tplc="0409001B" w:tentative="1">
+      <w:start w:val="1"/>
+      <w:numFmt w:val="lowerRoman"/>
+      <w:lvlText w:val="%9."/>
+      <w:lvlJc w:val="right"/>
+      <w:pPr>
+        <w:ind w:left="6480" w:hanging="180"/>
+      </w:pPr>
+    </w:lvl>
+  </w:abstractNum>
+  <w:abstractNum w:abstractNumId="2" w15:restartNumberingAfterBreak="0">
     <w:nsid w:val="4189603E"/>
     <w:multiLevelType w:val="multilevel"/>
     <w:tmpl w:val="EEFAA6F6"/>
@@ -736,11 +3841,11 @@
       </w:rPr>
     </w:lvl>
   </w:abstractNum>
-  <w:abstractNum w:abstractNumId="2" w15:restartNumberingAfterBreak="0">
+  <w:abstractNum w:abstractNumId="3" w15:restartNumberingAfterBreak="0">
     <w:nsid w:val="4DD5364E"/>
     <w:multiLevelType w:val="hybridMultilevel"/>
-    <w:tmpl w:val="6EFE8C14"/>
-    <w:lvl w:ilvl="0" w:tplc="04090013">
+    <w:tmpl w:val="E7124D82"/>
+    <w:lvl w:ilvl="0" w:tplc="C840D658">
       <w:start w:val="1"/>
       <w:numFmt w:val="upperRoman"/>
       <w:pStyle w:val="Heading1"/>
@@ -823,7 +3928,7 @@
       </w:pPr>
     </w:lvl>
   </w:abstractNum>
-  <w:abstractNum w:abstractNumId="3" w15:restartNumberingAfterBreak="0">
+  <w:abstractNum w:abstractNumId="4" w15:restartNumberingAfterBreak="0">
     <w:nsid w:val="61A11914"/>
     <w:multiLevelType w:val="hybridMultilevel"/>
     <w:tmpl w:val="57967B68"/>
@@ -913,16 +4018,19 @@
     </w:lvl>
   </w:abstractNum>
   <w:num w:numId="1" w16cid:durableId="1468543982">
-    <w:abstractNumId w:val="1"/>
+    <w:abstractNumId w:val="2"/>
   </w:num>
   <w:num w:numId="2" w16cid:durableId="338047562">
-    <w:abstractNumId w:val="3"/>
+    <w:abstractNumId w:val="4"/>
   </w:num>
   <w:num w:numId="3" w16cid:durableId="592981870">
-    <w:abstractNumId w:val="2"/>
+    <w:abstractNumId w:val="3"/>
   </w:num>
   <w:num w:numId="4" w16cid:durableId="1901361414">
     <w:abstractNumId w:val="0"/>
+  </w:num>
+  <w:num w:numId="5" w16cid:durableId="1034885118">
+    <w:abstractNumId w:val="1"/>
   </w:num>
 </w:numbering>
 </file>
@@ -1327,7 +4435,7 @@
   <w:style w:type="paragraph" w:default="1" w:styleId="Normal">
     <w:name w:val="Normal"/>
     <w:qFormat/>
-    <w:rsid w:val="00F655A0"/>
+    <w:rsid w:val="004A055A"/>
     <w:pPr>
       <w:spacing w:after="120" w:afterAutospacing="0" w:line="240" w:lineRule="auto"/>
       <w:jc w:val="both"/>
@@ -1345,7 +4453,7 @@
     <w:autoRedefine/>
     <w:uiPriority w:val="9"/>
     <w:qFormat/>
-    <w:rsid w:val="00AD3F2D"/>
+    <w:rsid w:val="002C0160"/>
     <w:pPr>
       <w:keepNext/>
       <w:keepLines/>
@@ -1469,7 +4577,7 @@
     <w:basedOn w:val="DefaultParagraphFont"/>
     <w:link w:val="Heading1"/>
     <w:uiPriority w:val="9"/>
-    <w:rsid w:val="00AD3F2D"/>
+    <w:rsid w:val="002C0160"/>
     <w:rPr>
       <w:rFonts w:ascii="Times New Roman" w:eastAsiaTheme="majorEastAsia" w:hAnsi="Times New Roman" w:cstheme="majorBidi"/>
       <w:sz w:val="20"/>
@@ -1509,6 +4617,54 @@
       <w:ind w:left="720"/>
       <w:contextualSpacing/>
     </w:pPr>
+  </w:style>
+  <w:style w:type="character" w:styleId="PlaceholderText">
+    <w:name w:val="Placeholder Text"/>
+    <w:basedOn w:val="DefaultParagraphFont"/>
+    <w:uiPriority w:val="99"/>
+    <w:semiHidden/>
+    <w:rsid w:val="00762479"/>
+    <w:rPr>
+      <w:color w:val="666666"/>
+    </w:rPr>
+  </w:style>
+  <w:style w:type="table" w:styleId="TableGrid">
+    <w:name w:val="Table Grid"/>
+    <w:basedOn w:val="TableNormal"/>
+    <w:uiPriority w:val="39"/>
+    <w:rsid w:val="002C0160"/>
+    <w:pPr>
+      <w:spacing w:after="0" w:line="240" w:lineRule="auto"/>
+    </w:pPr>
+    <w:tblPr>
+      <w:tblBorders>
+        <w:top w:val="single" w:sz="4" w:space="0" w:color="auto"/>
+        <w:left w:val="single" w:sz="4" w:space="0" w:color="auto"/>
+        <w:bottom w:val="single" w:sz="4" w:space="0" w:color="auto"/>
+        <w:right w:val="single" w:sz="4" w:space="0" w:color="auto"/>
+        <w:insideH w:val="single" w:sz="4" w:space="0" w:color="auto"/>
+        <w:insideV w:val="single" w:sz="4" w:space="0" w:color="auto"/>
+      </w:tblBorders>
+    </w:tblPr>
+  </w:style>
+  <w:style w:type="paragraph" w:styleId="Caption">
+    <w:name w:val="caption"/>
+    <w:basedOn w:val="Normal"/>
+    <w:next w:val="Normal"/>
+    <w:uiPriority w:val="35"/>
+    <w:unhideWhenUsed/>
+    <w:qFormat/>
+    <w:rsid w:val="00D127EF"/>
+    <w:pPr>
+      <w:spacing w:after="200"/>
+    </w:pPr>
+    <w:rPr>
+      <w:i/>
+      <w:iCs/>
+      <w:color w:val="44546A" w:themeColor="text2"/>
+      <w:sz w:val="18"/>
+      <w:szCs w:val="18"/>
+    </w:rPr>
   </w:style>
 </w:styles>
 </file>

</xml_diff>